<commit_message>
edit explanatory note, create installer project
</commit_message>
<xml_diff>
--- a/ExplanatoryNote.docx
+++ b/ExplanatoryNote.docx
@@ -510,6 +510,7 @@
           <w:lang w:eastAsia="ru-RU"/>
         </w:rPr>
       </w:pPr>
+      <w:proofErr w:type="spellStart"/>
       <w:r>
         <w:rPr>
           <w:rFonts w:ascii="Times New Roman" w:eastAsiaTheme="minorEastAsia" w:hAnsi="Times New Roman" w:cs="Times New Roman"/>
@@ -527,8 +528,9 @@
           <w:u w:val="single"/>
           <w:lang w:eastAsia="ru-RU"/>
         </w:rPr>
-        <w:t>Программное средство д</w:t>
-      </w:r>
+        <w:t>Программное</w:t>
+      </w:r>
+      <w:proofErr w:type="spellEnd"/>
       <w:r>
         <w:rPr>
           <w:rFonts w:ascii="Times New Roman" w:eastAsiaTheme="minorEastAsia" w:hAnsi="Times New Roman" w:cs="Times New Roman"/>
@@ -537,7 +539,7 @@
           <w:u w:val="single"/>
           <w:lang w:eastAsia="ru-RU"/>
         </w:rPr>
-        <w:t xml:space="preserve">ля тестирования </w:t>
+        <w:t xml:space="preserve"> средство д</w:t>
       </w:r>
       <w:r>
         <w:rPr>
@@ -547,8 +549,19 @@
           <w:u w:val="single"/>
           <w:lang w:eastAsia="ru-RU"/>
         </w:rPr>
+        <w:t xml:space="preserve">ля тестирования </w:t>
+      </w:r>
+      <w:r>
+        <w:rPr>
+          <w:rFonts w:ascii="Times New Roman" w:eastAsiaTheme="minorEastAsia" w:hAnsi="Times New Roman" w:cs="Times New Roman"/>
+          <w:sz w:val="28"/>
+          <w:szCs w:val="28"/>
+          <w:u w:val="single"/>
+          <w:lang w:eastAsia="ru-RU"/>
+        </w:rPr>
         <w:t>«</w:t>
       </w:r>
+      <w:proofErr w:type="spellStart"/>
       <w:r>
         <w:rPr>
           <w:rFonts w:ascii="Times New Roman" w:eastAsiaTheme="minorEastAsia" w:hAnsi="Times New Roman" w:cs="Times New Roman"/>
@@ -559,6 +572,7 @@
         </w:rPr>
         <w:t>CWTester</w:t>
       </w:r>
+      <w:proofErr w:type="spellEnd"/>
       <w:r>
         <w:rPr>
           <w:rFonts w:ascii="Times New Roman" w:eastAsiaTheme="minorEastAsia" w:hAnsi="Times New Roman" w:cs="Times New Roman"/>
@@ -855,6 +869,7 @@
         </w:rPr>
         <w:t xml:space="preserve">                            ассистент </w:t>
       </w:r>
+      <w:proofErr w:type="spellStart"/>
       <w:r>
         <w:rPr>
           <w:rFonts w:ascii="Times New Roman" w:eastAsiaTheme="minorEastAsia" w:hAnsi="Times New Roman" w:cs="Times New Roman"/>
@@ -863,8 +878,9 @@
           <w:u w:val="single"/>
           <w:lang w:eastAsia="ru-RU"/>
         </w:rPr>
-        <w:t>Пахолко А.С</w:t>
-      </w:r>
+        <w:t>Пахолко</w:t>
+      </w:r>
+      <w:proofErr w:type="spellEnd"/>
       <w:r>
         <w:rPr>
           <w:rFonts w:ascii="Times New Roman" w:eastAsiaTheme="minorEastAsia" w:hAnsi="Times New Roman" w:cs="Times New Roman"/>
@@ -873,7 +889,7 @@
           <w:u w:val="single"/>
           <w:lang w:eastAsia="ru-RU"/>
         </w:rPr>
-        <w:t>.</w:t>
+        <w:t xml:space="preserve"> А.С</w:t>
       </w:r>
       <w:r>
         <w:rPr>
@@ -883,7 +899,7 @@
           <w:u w:val="single"/>
           <w:lang w:eastAsia="ru-RU"/>
         </w:rPr>
-        <w:tab/>
+        <w:t>.</w:t>
       </w:r>
       <w:r>
         <w:rPr>
@@ -895,6 +911,16 @@
         </w:rPr>
         <w:tab/>
       </w:r>
+      <w:r>
+        <w:rPr>
+          <w:rFonts w:ascii="Times New Roman" w:eastAsiaTheme="minorEastAsia" w:hAnsi="Times New Roman" w:cs="Times New Roman"/>
+          <w:sz w:val="28"/>
+          <w:szCs w:val="28"/>
+          <w:u w:val="single"/>
+          <w:lang w:eastAsia="ru-RU"/>
+        </w:rPr>
+        <w:tab/>
+      </w:r>
     </w:p>
     <w:p>
       <w:pPr>
@@ -1149,7 +1175,28 @@
           <w:lang w:eastAsia="ru-RU"/>
         </w:rPr>
         <w:tab/>
-        <w:t>Пацей Н.В.</w:t>
+      </w:r>
+      <w:proofErr w:type="spellStart"/>
+      <w:r>
+        <w:rPr>
+          <w:rFonts w:ascii="Times New Roman" w:eastAsiaTheme="minorEastAsia" w:hAnsi="Times New Roman" w:cs="Times New Roman"/>
+          <w:sz w:val="28"/>
+          <w:szCs w:val="28"/>
+          <w:u w:val="single"/>
+          <w:lang w:eastAsia="ru-RU"/>
+        </w:rPr>
+        <w:t>Пацей</w:t>
+      </w:r>
+      <w:proofErr w:type="spellEnd"/>
+      <w:r>
+        <w:rPr>
+          <w:rFonts w:ascii="Times New Roman" w:eastAsiaTheme="minorEastAsia" w:hAnsi="Times New Roman" w:cs="Times New Roman"/>
+          <w:sz w:val="28"/>
+          <w:szCs w:val="28"/>
+          <w:u w:val="single"/>
+          <w:lang w:eastAsia="ru-RU"/>
+        </w:rPr>
+        <w:t xml:space="preserve"> Н.В.</w:t>
       </w:r>
       <w:r>
         <w:rPr>
@@ -1365,7 +1412,6 @@
               <w:noProof/>
               <w:sz w:val="28"/>
               <w:szCs w:val="28"/>
-              <w:lang/>
             </w:rPr>
           </w:pPr>
           <w:r>
@@ -1482,7 +1528,6 @@
               <w:noProof/>
               <w:sz w:val="28"/>
               <w:szCs w:val="28"/>
-              <w:lang/>
             </w:rPr>
           </w:pPr>
           <w:hyperlink w:anchor="_Toc104222468" w:history="1">
@@ -1579,7 +1624,6 @@
               <w:noProof/>
               <w:sz w:val="28"/>
               <w:szCs w:val="28"/>
-              <w:lang/>
             </w:rPr>
           </w:pPr>
           <w:hyperlink w:anchor="_Toc104222469" w:history="1">
@@ -1676,7 +1720,6 @@
               <w:noProof/>
               <w:sz w:val="28"/>
               <w:szCs w:val="28"/>
-              <w:lang/>
             </w:rPr>
           </w:pPr>
           <w:hyperlink w:anchor="_Toc104222470" w:history="1">
@@ -1769,7 +1812,6 @@
               <w:noProof/>
               <w:sz w:val="28"/>
               <w:szCs w:val="28"/>
-              <w:lang/>
             </w:rPr>
           </w:pPr>
           <w:hyperlink w:anchor="_Toc104222471" w:history="1">
@@ -1866,7 +1908,6 @@
               <w:noProof/>
               <w:sz w:val="28"/>
               <w:szCs w:val="28"/>
-              <w:lang/>
             </w:rPr>
           </w:pPr>
           <w:hyperlink w:anchor="_Toc104222472" w:history="1">
@@ -1963,7 +2004,6 @@
               <w:noProof/>
               <w:sz w:val="28"/>
               <w:szCs w:val="28"/>
-              <w:lang/>
             </w:rPr>
           </w:pPr>
           <w:hyperlink w:anchor="_Toc104222473" w:history="1">
@@ -2071,7 +2111,6 @@
               <w:noProof/>
               <w:sz w:val="28"/>
               <w:szCs w:val="28"/>
-              <w:lang/>
             </w:rPr>
           </w:pPr>
           <w:hyperlink w:anchor="_Toc104222474" w:history="1">
@@ -2164,7 +2203,6 @@
               <w:noProof/>
               <w:sz w:val="28"/>
               <w:szCs w:val="28"/>
-              <w:lang/>
             </w:rPr>
           </w:pPr>
           <w:hyperlink w:anchor="_Toc104222475" w:history="1">
@@ -2261,7 +2299,6 @@
               <w:noProof/>
               <w:sz w:val="28"/>
               <w:szCs w:val="28"/>
-              <w:lang/>
             </w:rPr>
           </w:pPr>
           <w:hyperlink w:anchor="_Toc104222476" w:history="1">
@@ -2358,7 +2395,6 @@
               <w:noProof/>
               <w:sz w:val="28"/>
               <w:szCs w:val="28"/>
-              <w:lang/>
             </w:rPr>
           </w:pPr>
           <w:hyperlink w:anchor="_Toc104222477" w:history="1">
@@ -2455,7 +2491,6 @@
               <w:noProof/>
               <w:sz w:val="28"/>
               <w:szCs w:val="28"/>
-              <w:lang/>
             </w:rPr>
           </w:pPr>
           <w:hyperlink w:anchor="_Toc104222478" w:history="1">
@@ -2552,7 +2587,6 @@
               <w:noProof/>
               <w:sz w:val="28"/>
               <w:szCs w:val="28"/>
-              <w:lang/>
             </w:rPr>
           </w:pPr>
           <w:hyperlink w:anchor="_Toc104222479" w:history="1">
@@ -2649,7 +2683,6 @@
               <w:noProof/>
               <w:sz w:val="28"/>
               <w:szCs w:val="28"/>
-              <w:lang/>
             </w:rPr>
           </w:pPr>
           <w:hyperlink w:anchor="_Toc104222480" w:history="1">
@@ -2757,7 +2790,6 @@
               <w:noProof/>
               <w:sz w:val="28"/>
               <w:szCs w:val="28"/>
-              <w:lang/>
             </w:rPr>
           </w:pPr>
           <w:hyperlink w:anchor="_Toc104222481" w:history="1">
@@ -2854,7 +2886,6 @@
               <w:noProof/>
               <w:sz w:val="28"/>
               <w:szCs w:val="28"/>
-              <w:lang/>
             </w:rPr>
           </w:pPr>
           <w:hyperlink w:anchor="_Toc104222482" w:history="1">
@@ -2951,7 +2982,6 @@
               <w:noProof/>
               <w:sz w:val="28"/>
               <w:szCs w:val="28"/>
-              <w:lang/>
             </w:rPr>
           </w:pPr>
           <w:hyperlink w:anchor="_Toc104222483" w:history="1">
@@ -3048,7 +3078,6 @@
               <w:noProof/>
               <w:sz w:val="28"/>
               <w:szCs w:val="28"/>
-              <w:lang/>
             </w:rPr>
           </w:pPr>
           <w:hyperlink w:anchor="_Toc104222484" w:history="1">
@@ -3145,7 +3174,6 @@
               <w:noProof/>
               <w:sz w:val="28"/>
               <w:szCs w:val="28"/>
-              <w:lang/>
             </w:rPr>
           </w:pPr>
           <w:hyperlink w:anchor="_Toc104222485" w:history="1">
@@ -3242,7 +3270,6 @@
               <w:noProof/>
               <w:sz w:val="28"/>
               <w:szCs w:val="28"/>
-              <w:lang/>
             </w:rPr>
           </w:pPr>
           <w:hyperlink w:anchor="_Toc104222486" w:history="1">
@@ -3335,7 +3362,6 @@
               <w:noProof/>
               <w:sz w:val="28"/>
               <w:szCs w:val="28"/>
-              <w:lang/>
             </w:rPr>
           </w:pPr>
           <w:hyperlink w:anchor="_Toc104222487" w:history="1">
@@ -3428,7 +3454,6 @@
               <w:noProof/>
               <w:sz w:val="28"/>
               <w:szCs w:val="28"/>
-              <w:lang/>
             </w:rPr>
           </w:pPr>
           <w:hyperlink w:anchor="_Toc104222488" w:history="1">
@@ -3525,7 +3550,6 @@
               <w:noProof/>
               <w:sz w:val="28"/>
               <w:szCs w:val="28"/>
-              <w:lang/>
             </w:rPr>
           </w:pPr>
           <w:hyperlink w:anchor="_Toc104222489" w:history="1">
@@ -3622,7 +3646,6 @@
               <w:noProof/>
               <w:sz w:val="28"/>
               <w:szCs w:val="28"/>
-              <w:lang/>
             </w:rPr>
           </w:pPr>
           <w:hyperlink w:anchor="_Toc104222490" w:history="1">
@@ -3719,7 +3742,6 @@
               <w:noProof/>
               <w:sz w:val="28"/>
               <w:szCs w:val="28"/>
-              <w:lang/>
             </w:rPr>
           </w:pPr>
           <w:hyperlink w:anchor="_Toc104222491" w:history="1">
@@ -3812,7 +3834,6 @@
               <w:noProof/>
               <w:sz w:val="28"/>
               <w:szCs w:val="28"/>
-              <w:lang/>
             </w:rPr>
           </w:pPr>
           <w:hyperlink w:anchor="_Toc104222492" w:history="1">
@@ -3905,7 +3926,6 @@
               <w:noProof/>
               <w:sz w:val="28"/>
               <w:szCs w:val="28"/>
-              <w:lang/>
             </w:rPr>
           </w:pPr>
           <w:hyperlink w:anchor="_Toc104222493" w:history="1">
@@ -4145,11 +4165,19 @@
         </w:rPr>
         <w:t xml:space="preserve">подобных программных средств </w:t>
       </w:r>
+      <w:proofErr w:type="gramStart"/>
       <w:r>
         <w:rPr>
           <w:rFonts w:eastAsia="Times New Roman" w:cs="Times New Roman"/>
         </w:rPr>
-        <w:t>и в связи с этим я выбрал данную тему.</w:t>
+        <w:t>и</w:t>
+      </w:r>
+      <w:proofErr w:type="gramEnd"/>
+      <w:r>
+        <w:rPr>
+          <w:rFonts w:eastAsia="Times New Roman" w:cs="Times New Roman"/>
+        </w:rPr>
+        <w:t xml:space="preserve"> в связи с этим я выбрал данную тему.</w:t>
       </w:r>
     </w:p>
     <w:p>
@@ -4547,6 +4575,7 @@
         </w:rPr>
         <w:tab/>
       </w:r>
+      <w:proofErr w:type="spellStart"/>
       <w:r>
         <w:rPr>
           <w:rFonts w:ascii="Times New Roman" w:eastAsia="Times New Roman" w:hAnsi="Times New Roman" w:cs="Times New Roman"/>
@@ -4556,6 +4585,7 @@
         </w:rPr>
         <w:t>moeobrazovanie</w:t>
       </w:r>
+      <w:proofErr w:type="spellEnd"/>
       <w:r>
         <w:rPr>
           <w:rFonts w:ascii="Times New Roman" w:eastAsia="Times New Roman" w:hAnsi="Times New Roman" w:cs="Times New Roman"/>
@@ -4564,6 +4594,7 @@
         </w:rPr>
         <w:t>.</w:t>
       </w:r>
+      <w:proofErr w:type="spellStart"/>
       <w:r>
         <w:rPr>
           <w:rFonts w:ascii="Times New Roman" w:eastAsia="Times New Roman" w:hAnsi="Times New Roman" w:cs="Times New Roman"/>
@@ -4573,6 +4604,7 @@
         </w:rPr>
         <w:t>ru</w:t>
       </w:r>
+      <w:proofErr w:type="spellEnd"/>
       <w:r>
         <w:rPr>
           <w:rFonts w:ascii="Times New Roman" w:eastAsia="Times New Roman" w:hAnsi="Times New Roman" w:cs="Times New Roman"/>
@@ -4597,15 +4629,34 @@
           <w:szCs w:val="28"/>
           <w:lang w:val="be-BY"/>
         </w:rPr>
-        <w:t>тестов, созданных другими пользователями</w:t>
-      </w:r>
-      <w:r>
-        <w:rPr>
-          <w:rFonts w:ascii="Times New Roman" w:eastAsia="Times New Roman" w:hAnsi="Times New Roman" w:cs="Times New Roman"/>
-          <w:sz w:val="28"/>
-          <w:szCs w:val="28"/>
-        </w:rPr>
-        <w:t>(рисунок 1.1).</w:t>
+        <w:t xml:space="preserve">тестов, созданных другими </w:t>
+      </w:r>
+      <w:proofErr w:type="gramStart"/>
+      <w:r>
+        <w:rPr>
+          <w:rFonts w:ascii="Times New Roman" w:eastAsia="Times New Roman" w:hAnsi="Times New Roman" w:cs="Times New Roman"/>
+          <w:sz w:val="28"/>
+          <w:szCs w:val="28"/>
+          <w:lang w:val="be-BY"/>
+        </w:rPr>
+        <w:t>пользователями</w:t>
+      </w:r>
+      <w:r>
+        <w:rPr>
+          <w:rFonts w:ascii="Times New Roman" w:eastAsia="Times New Roman" w:hAnsi="Times New Roman" w:cs="Times New Roman"/>
+          <w:sz w:val="28"/>
+          <w:szCs w:val="28"/>
+        </w:rPr>
+        <w:t>(</w:t>
+      </w:r>
+      <w:proofErr w:type="gramEnd"/>
+      <w:r>
+        <w:rPr>
+          <w:rFonts w:ascii="Times New Roman" w:eastAsia="Times New Roman" w:hAnsi="Times New Roman" w:cs="Times New Roman"/>
+          <w:sz w:val="28"/>
+          <w:szCs w:val="28"/>
+        </w:rPr>
+        <w:t>рисунок 1.1).</w:t>
       </w:r>
     </w:p>
     <w:p>
@@ -4651,6 +4702,7 @@
           <w:ilvl w:val="0"/>
           <w:numId w:val="6"/>
         </w:numPr>
+        <w:ind w:left="0" w:firstLine="851"/>
         <w:rPr>
           <w:rFonts w:ascii="Times New Roman" w:eastAsia="Times New Roman" w:hAnsi="Times New Roman" w:cs="Times New Roman"/>
           <w:sz w:val="28"/>
@@ -4673,6 +4725,15 @@
           <w:szCs w:val="28"/>
         </w:rPr>
         <w:t>тестов</w:t>
+      </w:r>
+      <w:r>
+        <w:rPr>
+          <w:rFonts w:ascii="Times New Roman" w:eastAsia="Times New Roman" w:hAnsi="Times New Roman" w:cs="Times New Roman"/>
+          <w:sz w:val="28"/>
+          <w:szCs w:val="28"/>
+          <w:lang w:val="en-US"/>
+        </w:rPr>
+        <w:t>;</w:t>
       </w:r>
     </w:p>
     <w:p>
@@ -4682,6 +4743,7 @@
           <w:ilvl w:val="0"/>
           <w:numId w:val="6"/>
         </w:numPr>
+        <w:ind w:left="0" w:firstLine="851"/>
         <w:rPr>
           <w:rFonts w:ascii="Times New Roman" w:eastAsia="Times New Roman" w:hAnsi="Times New Roman" w:cs="Times New Roman"/>
           <w:sz w:val="28"/>
@@ -4696,6 +4758,15 @@
           <w:szCs w:val="28"/>
         </w:rPr>
         <w:t>статистика по каждому вопросу</w:t>
+      </w:r>
+      <w:r>
+        <w:rPr>
+          <w:rFonts w:ascii="Times New Roman" w:eastAsia="Times New Roman" w:hAnsi="Times New Roman" w:cs="Times New Roman"/>
+          <w:sz w:val="28"/>
+          <w:szCs w:val="28"/>
+          <w:lang w:val="en-US"/>
+        </w:rPr>
+        <w:t>.</w:t>
       </w:r>
     </w:p>
     <w:p>
@@ -4734,6 +4805,7 @@
           <w:ilvl w:val="0"/>
           <w:numId w:val="7"/>
         </w:numPr>
+        <w:ind w:left="0" w:firstLine="851"/>
         <w:rPr>
           <w:rFonts w:ascii="Times New Roman" w:eastAsia="Times New Roman" w:hAnsi="Times New Roman" w:cs="Times New Roman"/>
           <w:sz w:val="28"/>
@@ -4764,6 +4836,14 @@
           <w:szCs w:val="28"/>
         </w:rPr>
         <w:t xml:space="preserve"> существует только веб-версия</w:t>
+      </w:r>
+      <w:r>
+        <w:rPr>
+          <w:rFonts w:ascii="Times New Roman" w:eastAsia="Times New Roman" w:hAnsi="Times New Roman" w:cs="Times New Roman"/>
+          <w:sz w:val="28"/>
+          <w:szCs w:val="28"/>
+        </w:rPr>
+        <w:t>.</w:t>
       </w:r>
     </w:p>
     <w:p>
@@ -4836,6 +4916,7 @@
         </w:rPr>
         <w:t>Рисунок 1.1 – Интерфейс веб-приложения «</w:t>
       </w:r>
+      <w:proofErr w:type="spellStart"/>
       <w:r>
         <w:rPr>
           <w:rFonts w:ascii="Times New Roman" w:eastAsia="Times New Roman" w:hAnsi="Times New Roman" w:cs="Times New Roman"/>
@@ -4845,6 +4926,7 @@
         </w:rPr>
         <w:t>moeobrazovanie</w:t>
       </w:r>
+      <w:proofErr w:type="spellEnd"/>
       <w:r>
         <w:rPr>
           <w:rFonts w:ascii="Times New Roman" w:eastAsia="Times New Roman" w:hAnsi="Times New Roman" w:cs="Times New Roman"/>
@@ -4853,6 +4935,7 @@
         </w:rPr>
         <w:t>.</w:t>
       </w:r>
+      <w:proofErr w:type="spellStart"/>
       <w:r>
         <w:rPr>
           <w:rFonts w:ascii="Times New Roman" w:eastAsia="Times New Roman" w:hAnsi="Times New Roman" w:cs="Times New Roman"/>
@@ -4862,6 +4945,7 @@
         </w:rPr>
         <w:t>ru</w:t>
       </w:r>
+      <w:proofErr w:type="spellEnd"/>
       <w:r>
         <w:rPr>
           <w:rFonts w:ascii="Times New Roman" w:eastAsia="Times New Roman" w:hAnsi="Times New Roman" w:cs="Times New Roman"/>
@@ -4904,6 +4988,7 @@
         </w:rPr>
         <w:t xml:space="preserve">– платформа для </w:t>
       </w:r>
+      <w:proofErr w:type="gramStart"/>
       <w:r>
         <w:rPr>
           <w:rFonts w:ascii="Times New Roman" w:eastAsia="Times New Roman" w:hAnsi="Times New Roman" w:cs="Times New Roman"/>
@@ -4918,7 +5003,16 @@
           <w:sz w:val="28"/>
           <w:szCs w:val="28"/>
         </w:rPr>
-        <w:t>(рисунок 1.2).</w:t>
+        <w:t>(</w:t>
+      </w:r>
+      <w:proofErr w:type="gramEnd"/>
+      <w:r>
+        <w:rPr>
+          <w:rFonts w:ascii="Times New Roman" w:eastAsia="Times New Roman" w:hAnsi="Times New Roman" w:cs="Times New Roman"/>
+          <w:sz w:val="28"/>
+          <w:szCs w:val="28"/>
+        </w:rPr>
+        <w:t>рисунок 1.2).</w:t>
       </w:r>
     </w:p>
     <w:p>
@@ -4964,6 +5058,7 @@
           <w:ilvl w:val="0"/>
           <w:numId w:val="8"/>
         </w:numPr>
+        <w:ind w:left="0" w:firstLine="851"/>
         <w:rPr>
           <w:rFonts w:ascii="Times New Roman" w:eastAsia="Times New Roman" w:hAnsi="Times New Roman" w:cs="Times New Roman"/>
           <w:sz w:val="28"/>
@@ -4986,6 +5081,15 @@
           <w:szCs w:val="28"/>
         </w:rPr>
         <w:t>тестов</w:t>
+      </w:r>
+      <w:r>
+        <w:rPr>
+          <w:rFonts w:ascii="Times New Roman" w:eastAsia="Times New Roman" w:hAnsi="Times New Roman" w:cs="Times New Roman"/>
+          <w:sz w:val="28"/>
+          <w:szCs w:val="28"/>
+          <w:lang w:val="en-US"/>
+        </w:rPr>
+        <w:t>;</w:t>
       </w:r>
     </w:p>
     <w:p>
@@ -4995,6 +5099,7 @@
           <w:ilvl w:val="0"/>
           <w:numId w:val="8"/>
         </w:numPr>
+        <w:ind w:left="0" w:firstLine="851"/>
         <w:rPr>
           <w:rFonts w:ascii="Times New Roman" w:eastAsia="Times New Roman" w:hAnsi="Times New Roman" w:cs="Times New Roman"/>
           <w:sz w:val="28"/>
@@ -5009,6 +5114,15 @@
           <w:szCs w:val="28"/>
         </w:rPr>
         <w:t>приятный интерфейс</w:t>
+      </w:r>
+      <w:r>
+        <w:rPr>
+          <w:rFonts w:ascii="Times New Roman" w:eastAsia="Times New Roman" w:hAnsi="Times New Roman" w:cs="Times New Roman"/>
+          <w:sz w:val="28"/>
+          <w:szCs w:val="28"/>
+          <w:lang w:val="en-US"/>
+        </w:rPr>
+        <w:t>.</w:t>
       </w:r>
     </w:p>
     <w:p>
@@ -5047,6 +5161,7 @@
           <w:ilvl w:val="0"/>
           <w:numId w:val="9"/>
         </w:numPr>
+        <w:ind w:left="0" w:firstLine="851"/>
         <w:rPr>
           <w:rFonts w:ascii="Times New Roman" w:eastAsia="Times New Roman" w:hAnsi="Times New Roman" w:cs="Times New Roman"/>
           <w:sz w:val="28"/>
@@ -5077,6 +5192,14 @@
           <w:szCs w:val="28"/>
         </w:rPr>
         <w:t xml:space="preserve"> существует только веб-приложение</w:t>
+      </w:r>
+      <w:r>
+        <w:rPr>
+          <w:rFonts w:ascii="Times New Roman" w:eastAsia="Times New Roman" w:hAnsi="Times New Roman" w:cs="Times New Roman"/>
+          <w:sz w:val="28"/>
+          <w:szCs w:val="28"/>
+        </w:rPr>
+        <w:t>.</w:t>
       </w:r>
     </w:p>
     <w:p>
@@ -5211,7 +5334,15 @@
         <w:pStyle w:val="ac"/>
       </w:pPr>
       <w:r>
-        <w:t>Основной задачей курсового проекта является разработка десктопного приложения, позволяющего выполнять авторизацию и регистрацию пользователей,  пользователю в лице администратора добавлять продукты с информацией о них с возможностью удаления. Пользователю в лице клиента просматривать все продукты, добавлять их в корзину, удалять и оформлять заказ с последующей возможностью отмены.</w:t>
+        <w:t xml:space="preserve">Основной задачей курсового проекта является разработка десктопного приложения, позволяющего выполнять авторизацию и регистрацию </w:t>
+      </w:r>
+      <w:proofErr w:type="gramStart"/>
+      <w:r>
+        <w:t>пользователей,  пользователю</w:t>
+      </w:r>
+      <w:proofErr w:type="gramEnd"/>
+      <w:r>
+        <w:t xml:space="preserve"> в лице администратора добавлять продукты с информацией о них с возможностью удаления. Пользователю в лице клиента просматривать все продукты, добавлять их в корзину, удалять и оформлять заказ с последующей возможностью отмены.</w:t>
       </w:r>
     </w:p>
     <w:p>
@@ -5308,16 +5439,29 @@
         <w:rPr>
           <w:rFonts w:eastAsia="Times New Roman" w:cs="Times New Roman"/>
         </w:rPr>
-        <w:t>Определение требований к программному стредству</w:t>
+        <w:t xml:space="preserve">Определение требований к программному </w:t>
+      </w:r>
+      <w:proofErr w:type="spellStart"/>
+      <w:r>
+        <w:rPr>
+          <w:rFonts w:eastAsia="Times New Roman" w:cs="Times New Roman"/>
+        </w:rPr>
+        <w:t>стредству</w:t>
       </w:r>
       <w:bookmarkEnd w:id="14"/>
+      <w:proofErr w:type="spellEnd"/>
     </w:p>
     <w:p>
       <w:pPr>
         <w:pStyle w:val="ac"/>
       </w:pPr>
-      <w:r>
-        <w:t>Для того, что бы приступить к этапу разработки проекта, необходимо четко сформулировать функциональные требования к программному средству.</w:t>
+      <w:proofErr w:type="gramStart"/>
+      <w:r>
+        <w:t>Для того, что бы</w:t>
+      </w:r>
+      <w:proofErr w:type="gramEnd"/>
+      <w:r>
+        <w:t xml:space="preserve"> приступить к этапу разработки проекта, необходимо четко сформулировать функциональные требования к программному средству.</w:t>
       </w:r>
     </w:p>
     <w:p>
@@ -5804,7 +5948,7 @@
           <w:sz w:val="28"/>
           <w:szCs w:val="28"/>
         </w:rPr>
-        <w:t>;</w:t>
+        <w:t>.</w:t>
       </w:r>
     </w:p>
     <w:p>
@@ -5823,7 +5967,43 @@
           <w:sz w:val="28"/>
           <w:szCs w:val="28"/>
         </w:rPr>
-        <w:t xml:space="preserve">В качестве интерфейса прикладного программирования был выбран обширный API-интерфейс – Windows Presentation Foundation (WPF), предназначенный для создания настольных программ с графически насыщенным пользовательским интерфейсом. В основе графической технологии WPF лежит мощная инфраструктура, основанная на DirectX. Это является одним из основных отличий WPF от более ранней технологии создания пользовательских интерфейсов – Windows Forms. </w:t>
+        <w:t xml:space="preserve">В качестве интерфейса прикладного программирования был выбран обширный API-интерфейс – Windows </w:t>
+      </w:r>
+      <w:proofErr w:type="spellStart"/>
+      <w:r>
+        <w:rPr>
+          <w:rFonts w:ascii="Times New Roman" w:eastAsia="Times New Roman" w:hAnsi="Times New Roman" w:cs="Times New Roman"/>
+          <w:sz w:val="28"/>
+          <w:szCs w:val="28"/>
+        </w:rPr>
+        <w:t>Presentation</w:t>
+      </w:r>
+      <w:proofErr w:type="spellEnd"/>
+      <w:r>
+        <w:rPr>
+          <w:rFonts w:ascii="Times New Roman" w:eastAsia="Times New Roman" w:hAnsi="Times New Roman" w:cs="Times New Roman"/>
+          <w:sz w:val="28"/>
+          <w:szCs w:val="28"/>
+        </w:rPr>
+        <w:t xml:space="preserve"> Foundation (WPF), предназначенный для создания настольных программ с графически насыщенным пользовательским интерфейсом. В основе графической технологии WPF лежит мощная инфраструктура, основанная на DirectX. Это является одним из основных отличий WPF от более ранней технологии создания пользовательских интерфейсов – Windows </w:t>
+      </w:r>
+      <w:proofErr w:type="spellStart"/>
+      <w:r>
+        <w:rPr>
+          <w:rFonts w:ascii="Times New Roman" w:eastAsia="Times New Roman" w:hAnsi="Times New Roman" w:cs="Times New Roman"/>
+          <w:sz w:val="28"/>
+          <w:szCs w:val="28"/>
+        </w:rPr>
+        <w:t>Forms</w:t>
+      </w:r>
+      <w:proofErr w:type="spellEnd"/>
+      <w:r>
+        <w:rPr>
+          <w:rFonts w:ascii="Times New Roman" w:eastAsia="Times New Roman" w:hAnsi="Times New Roman" w:cs="Times New Roman"/>
+          <w:sz w:val="28"/>
+          <w:szCs w:val="28"/>
+        </w:rPr>
+        <w:t xml:space="preserve">. </w:t>
       </w:r>
     </w:p>
     <w:p>
@@ -5861,7 +6041,151 @@
           <w:sz w:val="28"/>
           <w:szCs w:val="28"/>
         </w:rPr>
-        <w:t>Чтобы осуществлять связь между базой данных и приложением на C# необходим посредник. И именно таким посредником является технология Entity Framework. Она предоставляет собой объектно-ориентированную технологию доступа к данным, является object-relational mapping (ORM) решением для платформы .NET Framework. Entity Framework предоставляет возможность взаимодействия с объектами посредством LINQ to Entities. Центральной концепцией Entity Framework является понятие сущности или entity. Сущность представляет набор данных, ассоциированных с определенным объектом. Поэтому данная технология предполагает работу не с таблицами, а с объектами и их наборами.</w:t>
+        <w:t xml:space="preserve">Чтобы осуществлять связь между базой данных и приложением на C# необходим посредник. И именно таким посредником является технология </w:t>
+      </w:r>
+      <w:proofErr w:type="spellStart"/>
+      <w:r>
+        <w:rPr>
+          <w:rFonts w:ascii="Times New Roman" w:eastAsia="Times New Roman" w:hAnsi="Times New Roman" w:cs="Times New Roman"/>
+          <w:sz w:val="28"/>
+          <w:szCs w:val="28"/>
+        </w:rPr>
+        <w:t>Entity</w:t>
+      </w:r>
+      <w:proofErr w:type="spellEnd"/>
+      <w:r>
+        <w:rPr>
+          <w:rFonts w:ascii="Times New Roman" w:eastAsia="Times New Roman" w:hAnsi="Times New Roman" w:cs="Times New Roman"/>
+          <w:sz w:val="28"/>
+          <w:szCs w:val="28"/>
+        </w:rPr>
+        <w:t xml:space="preserve"> Framework. Она предоставляет собой объектно-ориентированную технологию доступа к данным, является </w:t>
+      </w:r>
+      <w:proofErr w:type="spellStart"/>
+      <w:r>
+        <w:rPr>
+          <w:rFonts w:ascii="Times New Roman" w:eastAsia="Times New Roman" w:hAnsi="Times New Roman" w:cs="Times New Roman"/>
+          <w:sz w:val="28"/>
+          <w:szCs w:val="28"/>
+        </w:rPr>
+        <w:t>object-relational</w:t>
+      </w:r>
+      <w:proofErr w:type="spellEnd"/>
+      <w:r>
+        <w:rPr>
+          <w:rFonts w:ascii="Times New Roman" w:eastAsia="Times New Roman" w:hAnsi="Times New Roman" w:cs="Times New Roman"/>
+          <w:sz w:val="28"/>
+          <w:szCs w:val="28"/>
+        </w:rPr>
+        <w:t xml:space="preserve"> </w:t>
+      </w:r>
+      <w:proofErr w:type="spellStart"/>
+      <w:r>
+        <w:rPr>
+          <w:rFonts w:ascii="Times New Roman" w:eastAsia="Times New Roman" w:hAnsi="Times New Roman" w:cs="Times New Roman"/>
+          <w:sz w:val="28"/>
+          <w:szCs w:val="28"/>
+        </w:rPr>
+        <w:t>mapping</w:t>
+      </w:r>
+      <w:proofErr w:type="spellEnd"/>
+      <w:r>
+        <w:rPr>
+          <w:rFonts w:ascii="Times New Roman" w:eastAsia="Times New Roman" w:hAnsi="Times New Roman" w:cs="Times New Roman"/>
+          <w:sz w:val="28"/>
+          <w:szCs w:val="28"/>
+        </w:rPr>
+        <w:t xml:space="preserve"> (ORM) решением для платформы .NET Framework. </w:t>
+      </w:r>
+      <w:proofErr w:type="spellStart"/>
+      <w:r>
+        <w:rPr>
+          <w:rFonts w:ascii="Times New Roman" w:eastAsia="Times New Roman" w:hAnsi="Times New Roman" w:cs="Times New Roman"/>
+          <w:sz w:val="28"/>
+          <w:szCs w:val="28"/>
+        </w:rPr>
+        <w:t>Entity</w:t>
+      </w:r>
+      <w:proofErr w:type="spellEnd"/>
+      <w:r>
+        <w:rPr>
+          <w:rFonts w:ascii="Times New Roman" w:eastAsia="Times New Roman" w:hAnsi="Times New Roman" w:cs="Times New Roman"/>
+          <w:sz w:val="28"/>
+          <w:szCs w:val="28"/>
+        </w:rPr>
+        <w:t xml:space="preserve"> Framework предоставляет возможность взаимодействия с объектами посредством LINQ </w:t>
+      </w:r>
+      <w:proofErr w:type="spellStart"/>
+      <w:r>
+        <w:rPr>
+          <w:rFonts w:ascii="Times New Roman" w:eastAsia="Times New Roman" w:hAnsi="Times New Roman" w:cs="Times New Roman"/>
+          <w:sz w:val="28"/>
+          <w:szCs w:val="28"/>
+        </w:rPr>
+        <w:t>to</w:t>
+      </w:r>
+      <w:proofErr w:type="spellEnd"/>
+      <w:r>
+        <w:rPr>
+          <w:rFonts w:ascii="Times New Roman" w:eastAsia="Times New Roman" w:hAnsi="Times New Roman" w:cs="Times New Roman"/>
+          <w:sz w:val="28"/>
+          <w:szCs w:val="28"/>
+        </w:rPr>
+        <w:t xml:space="preserve"> </w:t>
+      </w:r>
+      <w:proofErr w:type="spellStart"/>
+      <w:r>
+        <w:rPr>
+          <w:rFonts w:ascii="Times New Roman" w:eastAsia="Times New Roman" w:hAnsi="Times New Roman" w:cs="Times New Roman"/>
+          <w:sz w:val="28"/>
+          <w:szCs w:val="28"/>
+        </w:rPr>
+        <w:t>Entities</w:t>
+      </w:r>
+      <w:proofErr w:type="spellEnd"/>
+      <w:r>
+        <w:rPr>
+          <w:rFonts w:ascii="Times New Roman" w:eastAsia="Times New Roman" w:hAnsi="Times New Roman" w:cs="Times New Roman"/>
+          <w:sz w:val="28"/>
+          <w:szCs w:val="28"/>
+        </w:rPr>
+        <w:t xml:space="preserve">. Центральной концепцией </w:t>
+      </w:r>
+      <w:proofErr w:type="spellStart"/>
+      <w:r>
+        <w:rPr>
+          <w:rFonts w:ascii="Times New Roman" w:eastAsia="Times New Roman" w:hAnsi="Times New Roman" w:cs="Times New Roman"/>
+          <w:sz w:val="28"/>
+          <w:szCs w:val="28"/>
+        </w:rPr>
+        <w:t>Entity</w:t>
+      </w:r>
+      <w:proofErr w:type="spellEnd"/>
+      <w:r>
+        <w:rPr>
+          <w:rFonts w:ascii="Times New Roman" w:eastAsia="Times New Roman" w:hAnsi="Times New Roman" w:cs="Times New Roman"/>
+          <w:sz w:val="28"/>
+          <w:szCs w:val="28"/>
+        </w:rPr>
+        <w:t xml:space="preserve"> Framework является понятие сущности или </w:t>
+      </w:r>
+      <w:proofErr w:type="spellStart"/>
+      <w:r>
+        <w:rPr>
+          <w:rFonts w:ascii="Times New Roman" w:eastAsia="Times New Roman" w:hAnsi="Times New Roman" w:cs="Times New Roman"/>
+          <w:sz w:val="28"/>
+          <w:szCs w:val="28"/>
+        </w:rPr>
+        <w:t>entity</w:t>
+      </w:r>
+      <w:proofErr w:type="spellEnd"/>
+      <w:r>
+        <w:rPr>
+          <w:rFonts w:ascii="Times New Roman" w:eastAsia="Times New Roman" w:hAnsi="Times New Roman" w:cs="Times New Roman"/>
+          <w:sz w:val="28"/>
+          <w:szCs w:val="28"/>
+        </w:rPr>
+        <w:t>. Сущность представляет набор данных, ассоциированных с определенным объектом. Поэтому данная технология предполагает работу не с таблицами, а с объектами и их наборами.</w:t>
       </w:r>
     </w:p>
     <w:p>
@@ -6050,33 +6374,20 @@
         <w:pStyle w:val="imageLable"/>
       </w:pPr>
       <w:r>
-        <w:t xml:space="preserve">Рисунок 2.1 – Диаграмма вариантов использования для </w:t>
-      </w:r>
-      <w:r>
-        <w:t>администратора</w:t>
-      </w:r>
-    </w:p>
-    <w:p>
-      <w:pPr>
-        <w:pStyle w:val="imageLable"/>
-      </w:pPr>
-    </w:p>
-    <w:p>
-      <w:pPr>
-        <w:spacing w:line="240" w:lineRule="auto"/>
-        <w:rPr>
-          <w:rFonts w:ascii="Times New Roman" w:hAnsi="Times New Roman" w:cs="Times New Roman"/>
-          <w:sz w:val="28"/>
-          <w:szCs w:val="28"/>
-        </w:rPr>
-      </w:pPr>
-      <w:r>
-        <w:rPr>
-          <w:rFonts w:ascii="Times New Roman" w:hAnsi="Times New Roman" w:cs="Times New Roman"/>
-          <w:sz w:val="28"/>
-          <w:szCs w:val="28"/>
-        </w:rPr>
-        <w:lastRenderedPageBreak/>
+        <w:t>Рисунок 2.1 – Диаграмма вариантов использования для администратора</w:t>
+      </w:r>
+    </w:p>
+    <w:p>
+      <w:pPr>
+        <w:rPr>
+          <w:rFonts w:ascii="Times New Roman" w:eastAsia="Times New Roman" w:hAnsi="Times New Roman" w:cs="Times New Roman"/>
+          <w:snapToGrid w:val="0"/>
+          <w:sz w:val="28"/>
+          <w:szCs w:val="28"/>
+          <w:lang w:eastAsia="ru-RU"/>
+        </w:rPr>
+      </w:pPr>
+      <w:r>
         <w:br w:type="page"/>
       </w:r>
     </w:p>
@@ -6237,7 +6548,15 @@
           <w:sz w:val="28"/>
           <w:szCs w:val="28"/>
         </w:rPr>
-        <w:t>Модель описывает используемые в приложении данные.</w:t>
+        <w:t>Модель описывает используемые в приложении данные</w:t>
+      </w:r>
+      <w:r>
+        <w:rPr>
+          <w:rFonts w:ascii="Times New Roman" w:eastAsia="Times New Roman" w:hAnsi="Times New Roman" w:cs="Times New Roman"/>
+          <w:sz w:val="28"/>
+          <w:szCs w:val="28"/>
+        </w:rPr>
+        <w:t>.</w:t>
       </w:r>
     </w:p>
     <w:p>
@@ -6285,6 +6604,7 @@
         </w:rPr>
         <w:t xml:space="preserve">Модель представления связывает модель и представление через механизм привязки данных. </w:t>
       </w:r>
+      <w:proofErr w:type="spellStart"/>
       <w:r>
         <w:rPr>
           <w:rFonts w:ascii="Times New Roman" w:eastAsia="Times New Roman" w:hAnsi="Times New Roman" w:cs="Times New Roman"/>
@@ -6294,6 +6614,7 @@
         </w:rPr>
         <w:t>ViewModel</w:t>
       </w:r>
+      <w:proofErr w:type="spellEnd"/>
       <w:r>
         <w:rPr>
           <w:rFonts w:ascii="Times New Roman" w:eastAsia="Times New Roman" w:hAnsi="Times New Roman" w:cs="Times New Roman"/>
@@ -6495,7 +6816,25 @@
           <w:szCs w:val="28"/>
         </w:rPr>
         <w:lastRenderedPageBreak/>
-        <w:t>зарегистрироваться необходимо ввести логин, пароль и подтвердить пароль. Введенные данные успешно прошедшие валидацию, заносятся в базу данных.</w:t>
+        <w:t xml:space="preserve">зарегистрироваться необходимо ввести логин, пароль и подтвердить пароль. </w:t>
+      </w:r>
+      <w:proofErr w:type="gramStart"/>
+      <w:r>
+        <w:rPr>
+          <w:rStyle w:val="normaltextrun"/>
+          <w:sz w:val="28"/>
+          <w:szCs w:val="28"/>
+        </w:rPr>
+        <w:t>Введенные данные</w:t>
+      </w:r>
+      <w:proofErr w:type="gramEnd"/>
+      <w:r>
+        <w:rPr>
+          <w:rStyle w:val="normaltextrun"/>
+          <w:sz w:val="28"/>
+          <w:szCs w:val="28"/>
+        </w:rPr>
+        <w:t xml:space="preserve"> успешно прошедшие валидацию, заносятся в базу данных.</w:t>
       </w:r>
       <w:r>
         <w:rPr>
@@ -6821,12 +7160,21 @@
         </w:rPr>
         <w:t>просматр</w:t>
       </w:r>
+      <w:proofErr w:type="spellStart"/>
       <w:r>
         <w:rPr>
           <w:rStyle w:val="normaltextrun"/>
           <w:szCs w:val="28"/>
         </w:rPr>
-        <w:t>ивать их роль. На странице «</w:t>
+        <w:t>ивать</w:t>
+      </w:r>
+      <w:proofErr w:type="spellEnd"/>
+      <w:r>
+        <w:rPr>
+          <w:rStyle w:val="normaltextrun"/>
+          <w:szCs w:val="28"/>
+        </w:rPr>
+        <w:t xml:space="preserve"> их роль. На странице «</w:t>
       </w:r>
       <w:r>
         <w:rPr>
@@ -7164,6 +7512,7 @@
                 <w:lang w:val="en-US"/>
               </w:rPr>
             </w:pPr>
+            <w:proofErr w:type="spellStart"/>
             <w:r>
               <w:rPr>
                 <w:rFonts w:eastAsia="Times New Roman"/>
@@ -7174,6 +7523,7 @@
               </w:rPr>
               <w:t>ViewModels</w:t>
             </w:r>
+            <w:proofErr w:type="spellEnd"/>
           </w:p>
         </w:tc>
         <w:tc>
@@ -7313,6 +7663,7 @@
                 <w:lang w:val="en-US"/>
               </w:rPr>
             </w:pPr>
+            <w:proofErr w:type="spellStart"/>
             <w:r>
               <w:rPr>
                 <w:rFonts w:eastAsia="Times New Roman"/>
@@ -7323,6 +7674,7 @@
               </w:rPr>
               <w:t>PasswordEncryptor</w:t>
             </w:r>
+            <w:proofErr w:type="spellEnd"/>
           </w:p>
         </w:tc>
         <w:tc>
@@ -7349,13 +7701,23 @@
               </w:rPr>
               <w:t>Содерж</w:t>
             </w:r>
-            <w:r>
-              <w:rPr>
-                <w:snapToGrid w:val="0"/>
-                <w:sz w:val="28"/>
-                <w:szCs w:val="28"/>
-              </w:rPr>
-              <w:t>ит метод для хэширования пароля</w:t>
+            <w:proofErr w:type="spellStart"/>
+            <w:r>
+              <w:rPr>
+                <w:snapToGrid w:val="0"/>
+                <w:sz w:val="28"/>
+                <w:szCs w:val="28"/>
+              </w:rPr>
+              <w:t>ит</w:t>
+            </w:r>
+            <w:proofErr w:type="spellEnd"/>
+            <w:r>
+              <w:rPr>
+                <w:snapToGrid w:val="0"/>
+                <w:sz w:val="28"/>
+                <w:szCs w:val="28"/>
+              </w:rPr>
+              <w:t xml:space="preserve"> метод для хэширования пароля</w:t>
             </w:r>
             <w:r>
               <w:rPr>
@@ -7385,6 +7747,7 @@
                 <w:lang w:val="en-US"/>
               </w:rPr>
             </w:pPr>
+            <w:proofErr w:type="spellStart"/>
             <w:r>
               <w:rPr>
                 <w:rFonts w:eastAsia="Times New Roman"/>
@@ -7395,6 +7758,7 @@
               </w:rPr>
               <w:t>DataBase</w:t>
             </w:r>
+            <w:proofErr w:type="spellEnd"/>
           </w:p>
         </w:tc>
         <w:tc>
@@ -7493,6 +7857,7 @@
                 <w:lang w:val="en-US"/>
               </w:rPr>
             </w:pPr>
+            <w:proofErr w:type="spellStart"/>
             <w:r>
               <w:rPr>
                 <w:rFonts w:eastAsia="Times New Roman"/>
@@ -7503,6 +7868,7 @@
               </w:rPr>
               <w:t>App.config</w:t>
             </w:r>
+            <w:proofErr w:type="spellEnd"/>
           </w:p>
         </w:tc>
         <w:tc>
@@ -7547,6 +7913,7 @@
                 <w:lang w:val="en-US"/>
               </w:rPr>
             </w:pPr>
+            <w:proofErr w:type="spellStart"/>
             <w:r>
               <w:rPr>
                 <w:rFonts w:eastAsia="Times New Roman"/>
@@ -7557,6 +7924,7 @@
               </w:rPr>
               <w:t>App.xaml</w:t>
             </w:r>
+            <w:proofErr w:type="spellEnd"/>
           </w:p>
         </w:tc>
         <w:tc>
@@ -7661,10 +8029,12 @@
       <w:pPr>
         <w:pStyle w:val="ac"/>
       </w:pPr>
+      <w:proofErr w:type="spellStart"/>
       <w:r>
         <w:lastRenderedPageBreak/>
         <w:t>ViewModel</w:t>
       </w:r>
+      <w:proofErr w:type="spellEnd"/>
       <w:r>
         <w:rPr>
           <w:lang w:val="en-US"/>
@@ -7738,8 +8108,13 @@
         </w:rPr>
         <w:t>Д</w:t>
       </w:r>
-      <w:r>
-        <w:t>иаграмма базы данных представлена на рисунке 3.5</w:t>
+      <w:proofErr w:type="spellStart"/>
+      <w:r>
+        <w:t>иаграмма</w:t>
+      </w:r>
+      <w:proofErr w:type="spellEnd"/>
+      <w:r>
+        <w:t xml:space="preserve"> базы данных представлена на рисунке 3.5</w:t>
       </w:r>
       <w:bookmarkStart w:id="26" w:name="_Toc104113786"/>
       <w:bookmarkStart w:id="27" w:name="_Toc72975846"/>
@@ -7818,6 +8193,7 @@
     <w:p>
       <w:pPr>
         <w:pStyle w:val="ac"/>
+        <w:spacing w:before="240"/>
         <w:ind w:firstLine="0"/>
       </w:pPr>
       <w:r>
@@ -7853,6 +8229,7 @@
         </w:rPr>
         <w:t>структура табл</w:t>
       </w:r>
+      <w:proofErr w:type="spellStart"/>
       <w:r>
         <w:rPr>
           <w:rFonts w:eastAsia="Times New Roman"/>
@@ -7861,6 +8238,7 @@
         </w:rPr>
         <w:t>ицы</w:t>
       </w:r>
+      <w:proofErr w:type="spellEnd"/>
       <w:r>
         <w:rPr>
           <w:rFonts w:eastAsia="Times New Roman"/>
@@ -7869,12 +8247,14 @@
         </w:rPr>
         <w:t xml:space="preserve"> </w:t>
       </w:r>
+      <w:proofErr w:type="spellStart"/>
       <w:r>
         <w:rPr>
           <w:lang w:val="en-US"/>
         </w:rPr>
         <w:t>UserAuth</w:t>
       </w:r>
+      <w:proofErr w:type="spellEnd"/>
     </w:p>
     <w:tbl>
       <w:tblPr>
@@ -7913,14 +8293,25 @@
               </w:rPr>
               <w:t>Назва</w:t>
             </w:r>
-            <w:r>
-              <w:rPr>
-                <w:rFonts w:eastAsia="Times New Roman"/>
-                <w:snapToGrid w:val="0"/>
-                <w:sz w:val="28"/>
-                <w:szCs w:val="28"/>
-              </w:rPr>
-              <w:t>ние столбца</w:t>
+            <w:proofErr w:type="spellStart"/>
+            <w:r>
+              <w:rPr>
+                <w:rFonts w:eastAsia="Times New Roman"/>
+                <w:snapToGrid w:val="0"/>
+                <w:sz w:val="28"/>
+                <w:szCs w:val="28"/>
+              </w:rPr>
+              <w:t>ние</w:t>
+            </w:r>
+            <w:proofErr w:type="spellEnd"/>
+            <w:r>
+              <w:rPr>
+                <w:rFonts w:eastAsia="Times New Roman"/>
+                <w:snapToGrid w:val="0"/>
+                <w:sz w:val="28"/>
+                <w:szCs w:val="28"/>
+              </w:rPr>
+              <w:t xml:space="preserve"> столбца</w:t>
             </w:r>
           </w:p>
         </w:tc>
@@ -8003,14 +8394,25 @@
               </w:rPr>
               <w:t xml:space="preserve">Id </w:t>
             </w:r>
-            <w:r>
-              <w:rPr>
-                <w:rFonts w:eastAsia="Times New Roman"/>
-                <w:snapToGrid w:val="0"/>
-                <w:sz w:val="28"/>
-                <w:szCs w:val="28"/>
-              </w:rPr>
-              <w:t>авторизационных данных пользователя</w:t>
+            <w:proofErr w:type="spellStart"/>
+            <w:r>
+              <w:rPr>
+                <w:rFonts w:eastAsia="Times New Roman"/>
+                <w:snapToGrid w:val="0"/>
+                <w:sz w:val="28"/>
+                <w:szCs w:val="28"/>
+              </w:rPr>
+              <w:t>авторизационных</w:t>
+            </w:r>
+            <w:proofErr w:type="spellEnd"/>
+            <w:r>
+              <w:rPr>
+                <w:rFonts w:eastAsia="Times New Roman"/>
+                <w:snapToGrid w:val="0"/>
+                <w:sz w:val="28"/>
+                <w:szCs w:val="28"/>
+              </w:rPr>
+              <w:t xml:space="preserve"> данных пользователя</w:t>
             </w:r>
           </w:p>
         </w:tc>
@@ -8130,6 +8532,7 @@
     <w:p>
       <w:pPr>
         <w:pStyle w:val="ac"/>
+        <w:spacing w:before="240"/>
         <w:ind w:firstLine="0"/>
         <w:rPr>
           <w:lang w:val="en-US"/>
@@ -8142,42 +8545,61 @@
           <w:szCs w:val="28"/>
         </w:rPr>
         <w:lastRenderedPageBreak/>
-        <w:t>Таблица 3.</w:t>
+        <w:t>Т</w:t>
       </w:r>
       <w:r>
         <w:rPr>
           <w:rFonts w:eastAsia="Times New Roman"/>
           <w:snapToGrid w:val="0"/>
           <w:szCs w:val="28"/>
-        </w:rPr>
-        <w:t>6</w:t>
+          <w:lang w:val="be-BY"/>
+        </w:rPr>
+        <w:t>а</w:t>
       </w:r>
       <w:r>
         <w:rPr>
           <w:rFonts w:eastAsia="Times New Roman"/>
           <w:snapToGrid w:val="0"/>
           <w:szCs w:val="28"/>
-          <w:lang w:val="en-US"/>
-        </w:rPr>
-        <w:t xml:space="preserve"> – </w:t>
+        </w:rPr>
+        <w:t>блица 3.</w:t>
       </w:r>
       <w:r>
         <w:rPr>
           <w:rFonts w:eastAsia="Times New Roman"/>
           <w:snapToGrid w:val="0"/>
           <w:szCs w:val="28"/>
-          <w:lang w:val="be-BY"/>
-        </w:rPr>
-        <w:t>структура табл</w:t>
+        </w:rPr>
+        <w:t>6</w:t>
       </w:r>
       <w:r>
         <w:rPr>
           <w:rFonts w:eastAsia="Times New Roman"/>
           <w:snapToGrid w:val="0"/>
           <w:szCs w:val="28"/>
+          <w:lang w:val="en-US"/>
+        </w:rPr>
+        <w:t xml:space="preserve"> – </w:t>
+      </w:r>
+      <w:r>
+        <w:rPr>
+          <w:rFonts w:eastAsia="Times New Roman"/>
+          <w:snapToGrid w:val="0"/>
+          <w:szCs w:val="28"/>
+          <w:lang w:val="be-BY"/>
+        </w:rPr>
+        <w:t>структура табл</w:t>
+      </w:r>
+      <w:proofErr w:type="spellStart"/>
+      <w:r>
+        <w:rPr>
+          <w:rFonts w:eastAsia="Times New Roman"/>
+          <w:snapToGrid w:val="0"/>
+          <w:szCs w:val="28"/>
         </w:rPr>
         <w:t>ицы</w:t>
       </w:r>
+      <w:proofErr w:type="spellEnd"/>
       <w:r>
         <w:rPr>
           <w:rFonts w:eastAsia="Times New Roman"/>
@@ -8230,14 +8652,25 @@
               </w:rPr>
               <w:t>Назва</w:t>
             </w:r>
-            <w:r>
-              <w:rPr>
-                <w:rFonts w:eastAsia="Times New Roman"/>
-                <w:snapToGrid w:val="0"/>
-                <w:sz w:val="28"/>
-                <w:szCs w:val="28"/>
-              </w:rPr>
-              <w:t>ние столбца</w:t>
+            <w:proofErr w:type="spellStart"/>
+            <w:r>
+              <w:rPr>
+                <w:rFonts w:eastAsia="Times New Roman"/>
+                <w:snapToGrid w:val="0"/>
+                <w:sz w:val="28"/>
+                <w:szCs w:val="28"/>
+              </w:rPr>
+              <w:t>ние</w:t>
+            </w:r>
+            <w:proofErr w:type="spellEnd"/>
+            <w:r>
+              <w:rPr>
+                <w:rFonts w:eastAsia="Times New Roman"/>
+                <w:snapToGrid w:val="0"/>
+                <w:sz w:val="28"/>
+                <w:szCs w:val="28"/>
+              </w:rPr>
+              <w:t xml:space="preserve"> столбца</w:t>
             </w:r>
           </w:p>
         </w:tc>
@@ -8414,6 +8847,7 @@
                 <w:lang w:val="en-US"/>
               </w:rPr>
             </w:pPr>
+            <w:proofErr w:type="spellStart"/>
             <w:r>
               <w:rPr>
                 <w:rFonts w:eastAsia="Times New Roman"/>
@@ -8424,6 +8858,7 @@
               </w:rPr>
               <w:t>UserAuthId</w:t>
             </w:r>
+            <w:proofErr w:type="spellEnd"/>
           </w:p>
         </w:tc>
         <w:tc>
@@ -8450,14 +8885,25 @@
               </w:rPr>
               <w:t xml:space="preserve">Id </w:t>
             </w:r>
-            <w:r>
-              <w:rPr>
-                <w:rFonts w:eastAsia="Times New Roman"/>
-                <w:snapToGrid w:val="0"/>
-                <w:sz w:val="28"/>
-                <w:szCs w:val="28"/>
-              </w:rPr>
-              <w:t>авторизационных данных пользователя</w:t>
+            <w:proofErr w:type="spellStart"/>
+            <w:r>
+              <w:rPr>
+                <w:rFonts w:eastAsia="Times New Roman"/>
+                <w:snapToGrid w:val="0"/>
+                <w:sz w:val="28"/>
+                <w:szCs w:val="28"/>
+              </w:rPr>
+              <w:t>авторизационных</w:t>
+            </w:r>
+            <w:proofErr w:type="spellEnd"/>
+            <w:r>
+              <w:rPr>
+                <w:rFonts w:eastAsia="Times New Roman"/>
+                <w:snapToGrid w:val="0"/>
+                <w:sz w:val="28"/>
+                <w:szCs w:val="28"/>
+              </w:rPr>
+              <w:t xml:space="preserve"> данных пользователя</w:t>
             </w:r>
           </w:p>
         </w:tc>
@@ -8466,6 +8912,7 @@
     <w:p>
       <w:pPr>
         <w:pStyle w:val="ac"/>
+        <w:spacing w:before="240"/>
         <w:ind w:firstLine="0"/>
         <w:rPr>
           <w:lang w:val="en-US"/>
@@ -8505,6 +8952,7 @@
         </w:rPr>
         <w:t>структура табл</w:t>
       </w:r>
+      <w:proofErr w:type="spellStart"/>
       <w:r>
         <w:rPr>
           <w:rFonts w:eastAsia="Times New Roman"/>
@@ -8513,6 +8961,7 @@
         </w:rPr>
         <w:t>ицы</w:t>
       </w:r>
+      <w:proofErr w:type="spellEnd"/>
       <w:r>
         <w:rPr>
           <w:rFonts w:eastAsia="Times New Roman"/>
@@ -8565,14 +9014,25 @@
               </w:rPr>
               <w:t>Назва</w:t>
             </w:r>
-            <w:r>
-              <w:rPr>
-                <w:rFonts w:eastAsia="Times New Roman"/>
-                <w:snapToGrid w:val="0"/>
-                <w:sz w:val="28"/>
-                <w:szCs w:val="28"/>
-              </w:rPr>
-              <w:t>ние столбца</w:t>
+            <w:proofErr w:type="spellStart"/>
+            <w:r>
+              <w:rPr>
+                <w:rFonts w:eastAsia="Times New Roman"/>
+                <w:snapToGrid w:val="0"/>
+                <w:sz w:val="28"/>
+                <w:szCs w:val="28"/>
+              </w:rPr>
+              <w:t>ние</w:t>
+            </w:r>
+            <w:proofErr w:type="spellEnd"/>
+            <w:r>
+              <w:rPr>
+                <w:rFonts w:eastAsia="Times New Roman"/>
+                <w:snapToGrid w:val="0"/>
+                <w:sz w:val="28"/>
+                <w:szCs w:val="28"/>
+              </w:rPr>
+              <w:t xml:space="preserve"> столбца</w:t>
             </w:r>
           </w:p>
         </w:tc>
@@ -8720,14 +9180,25 @@
               </w:rPr>
               <w:t>Назван</w:t>
             </w:r>
-            <w:r>
-              <w:rPr>
-                <w:rFonts w:eastAsia="Times New Roman"/>
-                <w:snapToGrid w:val="0"/>
-                <w:sz w:val="28"/>
-                <w:szCs w:val="28"/>
-              </w:rPr>
-              <w:t>ие теста</w:t>
+            <w:proofErr w:type="spellStart"/>
+            <w:r>
+              <w:rPr>
+                <w:rFonts w:eastAsia="Times New Roman"/>
+                <w:snapToGrid w:val="0"/>
+                <w:sz w:val="28"/>
+                <w:szCs w:val="28"/>
+              </w:rPr>
+              <w:t>ие</w:t>
+            </w:r>
+            <w:proofErr w:type="spellEnd"/>
+            <w:r>
+              <w:rPr>
+                <w:rFonts w:eastAsia="Times New Roman"/>
+                <w:snapToGrid w:val="0"/>
+                <w:sz w:val="28"/>
+                <w:szCs w:val="28"/>
+              </w:rPr>
+              <w:t xml:space="preserve"> теста</w:t>
             </w:r>
           </w:p>
         </w:tc>
@@ -8793,6 +9264,7 @@
     <w:p>
       <w:pPr>
         <w:pStyle w:val="ac"/>
+        <w:spacing w:before="240"/>
         <w:ind w:firstLine="0"/>
         <w:rPr>
           <w:lang w:val="en-US"/>
@@ -8832,6 +9304,7 @@
         </w:rPr>
         <w:t>структура табл</w:t>
       </w:r>
+      <w:proofErr w:type="spellStart"/>
       <w:r>
         <w:rPr>
           <w:rFonts w:eastAsia="Times New Roman"/>
@@ -8840,6 +9313,7 @@
         </w:rPr>
         <w:t>ицы</w:t>
       </w:r>
+      <w:proofErr w:type="spellEnd"/>
       <w:r>
         <w:rPr>
           <w:rFonts w:eastAsia="Times New Roman"/>
@@ -8892,14 +9366,25 @@
               </w:rPr>
               <w:t>Назва</w:t>
             </w:r>
-            <w:r>
-              <w:rPr>
-                <w:rFonts w:eastAsia="Times New Roman"/>
-                <w:snapToGrid w:val="0"/>
-                <w:sz w:val="28"/>
-                <w:szCs w:val="28"/>
-              </w:rPr>
-              <w:t>ние столбца</w:t>
+            <w:proofErr w:type="spellStart"/>
+            <w:r>
+              <w:rPr>
+                <w:rFonts w:eastAsia="Times New Roman"/>
+                <w:snapToGrid w:val="0"/>
+                <w:sz w:val="28"/>
+                <w:szCs w:val="28"/>
+              </w:rPr>
+              <w:t>ние</w:t>
+            </w:r>
+            <w:proofErr w:type="spellEnd"/>
+            <w:r>
+              <w:rPr>
+                <w:rFonts w:eastAsia="Times New Roman"/>
+                <w:snapToGrid w:val="0"/>
+                <w:sz w:val="28"/>
+                <w:szCs w:val="28"/>
+              </w:rPr>
+              <w:t xml:space="preserve"> столбца</w:t>
             </w:r>
           </w:p>
         </w:tc>
@@ -9009,6 +9494,7 @@
                 <w:lang w:val="en-US"/>
               </w:rPr>
             </w:pPr>
+            <w:proofErr w:type="spellStart"/>
             <w:r>
               <w:rPr>
                 <w:rFonts w:eastAsia="Times New Roman"/>
@@ -9019,6 +9505,7 @@
               </w:rPr>
               <w:t>TestId</w:t>
             </w:r>
+            <w:proofErr w:type="spellEnd"/>
           </w:p>
         </w:tc>
         <w:tc>
@@ -9137,6 +9624,7 @@
                 <w:lang w:val="en-US"/>
               </w:rPr>
             </w:pPr>
+            <w:proofErr w:type="spellStart"/>
             <w:r>
               <w:rPr>
                 <w:rFonts w:eastAsia="Times New Roman"/>
@@ -9147,6 +9635,7 @@
               </w:rPr>
               <w:t>MediaId</w:t>
             </w:r>
+            <w:proofErr w:type="spellEnd"/>
           </w:p>
         </w:tc>
         <w:tc>
@@ -9173,6 +9662,7 @@
               </w:rPr>
               <w:t xml:space="preserve">Id </w:t>
             </w:r>
+            <w:proofErr w:type="spellStart"/>
             <w:r>
               <w:rPr>
                 <w:rFonts w:eastAsia="Times New Roman"/>
@@ -9182,6 +9672,7 @@
               </w:rPr>
               <w:t>медиаданных</w:t>
             </w:r>
+            <w:proofErr w:type="spellEnd"/>
           </w:p>
         </w:tc>
       </w:tr>
@@ -9204,6 +9695,7 @@
                 <w:lang w:val="en-US"/>
               </w:rPr>
             </w:pPr>
+            <w:proofErr w:type="spellStart"/>
             <w:r>
               <w:rPr>
                 <w:rFonts w:eastAsia="Times New Roman"/>
@@ -9214,6 +9706,7 @@
               </w:rPr>
               <w:t>Tests_Id</w:t>
             </w:r>
+            <w:proofErr w:type="spellEnd"/>
           </w:p>
         </w:tc>
         <w:tc>
@@ -9258,6 +9751,7 @@
     <w:p>
       <w:pPr>
         <w:pStyle w:val="ac"/>
+        <w:spacing w:before="240"/>
         <w:ind w:firstLine="0"/>
         <w:rPr>
           <w:lang w:val="en-US"/>
@@ -9297,6 +9791,7 @@
         </w:rPr>
         <w:t>структура табл</w:t>
       </w:r>
+      <w:proofErr w:type="spellStart"/>
       <w:r>
         <w:rPr>
           <w:rFonts w:eastAsia="Times New Roman"/>
@@ -9305,6 +9800,7 @@
         </w:rPr>
         <w:t>ицы</w:t>
       </w:r>
+      <w:proofErr w:type="spellEnd"/>
       <w:r>
         <w:rPr>
           <w:rFonts w:eastAsia="Times New Roman"/>
@@ -9357,14 +9853,25 @@
               </w:rPr>
               <w:t>Назва</w:t>
             </w:r>
-            <w:r>
-              <w:rPr>
-                <w:rFonts w:eastAsia="Times New Roman"/>
-                <w:snapToGrid w:val="0"/>
-                <w:sz w:val="28"/>
-                <w:szCs w:val="28"/>
-              </w:rPr>
-              <w:t>ние столбца</w:t>
+            <w:proofErr w:type="spellStart"/>
+            <w:r>
+              <w:rPr>
+                <w:rFonts w:eastAsia="Times New Roman"/>
+                <w:snapToGrid w:val="0"/>
+                <w:sz w:val="28"/>
+                <w:szCs w:val="28"/>
+              </w:rPr>
+              <w:t>ние</w:t>
+            </w:r>
+            <w:proofErr w:type="spellEnd"/>
+            <w:r>
+              <w:rPr>
+                <w:rFonts w:eastAsia="Times New Roman"/>
+                <w:snapToGrid w:val="0"/>
+                <w:sz w:val="28"/>
+                <w:szCs w:val="28"/>
+              </w:rPr>
+              <w:t xml:space="preserve"> столбца</w:t>
             </w:r>
           </w:p>
         </w:tc>
@@ -9476,6 +9983,7 @@
                 <w:lang w:val="en-US"/>
               </w:rPr>
             </w:pPr>
+            <w:proofErr w:type="spellStart"/>
             <w:r>
               <w:rPr>
                 <w:rFonts w:eastAsia="Times New Roman"/>
@@ -9486,6 +9994,7 @@
               </w:rPr>
               <w:t>QuesionId</w:t>
             </w:r>
+            <w:proofErr w:type="spellEnd"/>
           </w:p>
         </w:tc>
         <w:tc>
@@ -9604,6 +10113,7 @@
                 <w:lang w:val="en-US"/>
               </w:rPr>
             </w:pPr>
+            <w:proofErr w:type="spellStart"/>
             <w:r>
               <w:rPr>
                 <w:rFonts w:eastAsia="Times New Roman"/>
@@ -9614,6 +10124,7 @@
               </w:rPr>
               <w:t>IsCorrect</w:t>
             </w:r>
+            <w:proofErr w:type="spellEnd"/>
           </w:p>
         </w:tc>
         <w:tc>
@@ -9671,6 +10182,7 @@
                 <w:lang w:val="en-US"/>
               </w:rPr>
             </w:pPr>
+            <w:proofErr w:type="spellStart"/>
             <w:r>
               <w:rPr>
                 <w:rFonts w:eastAsia="Times New Roman"/>
@@ -9681,6 +10193,7 @@
               </w:rPr>
               <w:t>Question_Id</w:t>
             </w:r>
+            <w:proofErr w:type="spellEnd"/>
           </w:p>
         </w:tc>
         <w:tc>
@@ -9725,6 +10238,7 @@
     <w:p>
       <w:pPr>
         <w:pStyle w:val="ac"/>
+        <w:spacing w:before="240"/>
         <w:ind w:firstLine="0"/>
         <w:rPr>
           <w:lang w:val="en-US"/>
@@ -9764,6 +10278,7 @@
         </w:rPr>
         <w:t>структура табл</w:t>
       </w:r>
+      <w:proofErr w:type="spellStart"/>
       <w:r>
         <w:rPr>
           <w:rFonts w:eastAsia="Times New Roman"/>
@@ -9772,6 +10287,7 @@
         </w:rPr>
         <w:t>ицы</w:t>
       </w:r>
+      <w:proofErr w:type="spellEnd"/>
       <w:r>
         <w:rPr>
           <w:rFonts w:eastAsia="Times New Roman"/>
@@ -9781,12 +10297,14 @@
         </w:rPr>
         <w:t xml:space="preserve"> </w:t>
       </w:r>
+      <w:proofErr w:type="spellStart"/>
       <w:r>
         <w:rPr>
           <w:lang w:val="en-US"/>
         </w:rPr>
         <w:t>TestResults</w:t>
       </w:r>
+      <w:proofErr w:type="spellEnd"/>
     </w:p>
     <w:tbl>
       <w:tblPr>
@@ -9824,14 +10342,25 @@
               </w:rPr>
               <w:t>Назва</w:t>
             </w:r>
-            <w:r>
-              <w:rPr>
-                <w:rFonts w:eastAsia="Times New Roman"/>
-                <w:snapToGrid w:val="0"/>
-                <w:sz w:val="28"/>
-                <w:szCs w:val="28"/>
-              </w:rPr>
-              <w:t>ние столбца</w:t>
+            <w:proofErr w:type="spellStart"/>
+            <w:r>
+              <w:rPr>
+                <w:rFonts w:eastAsia="Times New Roman"/>
+                <w:snapToGrid w:val="0"/>
+                <w:sz w:val="28"/>
+                <w:szCs w:val="28"/>
+              </w:rPr>
+              <w:t>ние</w:t>
+            </w:r>
+            <w:proofErr w:type="spellEnd"/>
+            <w:r>
+              <w:rPr>
+                <w:rFonts w:eastAsia="Times New Roman"/>
+                <w:snapToGrid w:val="0"/>
+                <w:sz w:val="28"/>
+                <w:szCs w:val="28"/>
+              </w:rPr>
+              <w:t xml:space="preserve"> столбца</w:t>
             </w:r>
           </w:p>
         </w:tc>
@@ -9941,6 +10470,7 @@
                 <w:lang w:val="en-US"/>
               </w:rPr>
             </w:pPr>
+            <w:proofErr w:type="spellStart"/>
             <w:r>
               <w:rPr>
                 <w:rFonts w:eastAsia="Times New Roman"/>
@@ -9961,6 +10491,7 @@
               </w:rPr>
               <w:t>Id</w:t>
             </w:r>
+            <w:proofErr w:type="spellEnd"/>
           </w:p>
         </w:tc>
         <w:tc>
@@ -10077,6 +10608,7 @@
                 <w:lang w:val="en-US"/>
               </w:rPr>
             </w:pPr>
+            <w:proofErr w:type="spellStart"/>
             <w:r>
               <w:rPr>
                 <w:rFonts w:eastAsia="Times New Roman"/>
@@ -10087,6 +10619,7 @@
               </w:rPr>
               <w:t>PassedTestId</w:t>
             </w:r>
+            <w:proofErr w:type="spellEnd"/>
           </w:p>
         </w:tc>
         <w:tc>
@@ -10153,6 +10686,7 @@
                 <w:lang w:val="en-US"/>
               </w:rPr>
             </w:pPr>
+            <w:proofErr w:type="spellStart"/>
             <w:r>
               <w:rPr>
                 <w:rFonts w:eastAsia="Times New Roman"/>
@@ -10173,6 +10707,7 @@
               </w:rPr>
               <w:t>_Id</w:t>
             </w:r>
+            <w:proofErr w:type="spellEnd"/>
           </w:p>
         </w:tc>
         <w:tc>
@@ -10225,6 +10760,7 @@
     <w:p>
       <w:pPr>
         <w:pStyle w:val="ac"/>
+        <w:spacing w:before="240"/>
         <w:ind w:firstLine="0"/>
         <w:rPr>
           <w:lang w:val="en-US"/>
@@ -10264,6 +10800,7 @@
         </w:rPr>
         <w:t>структура табл</w:t>
       </w:r>
+      <w:proofErr w:type="spellStart"/>
       <w:r>
         <w:rPr>
           <w:rFonts w:eastAsia="Times New Roman"/>
@@ -10272,6 +10809,7 @@
         </w:rPr>
         <w:t>ицы</w:t>
       </w:r>
+      <w:proofErr w:type="spellEnd"/>
       <w:r>
         <w:rPr>
           <w:rFonts w:eastAsia="Times New Roman"/>
@@ -10281,12 +10819,14 @@
         </w:rPr>
         <w:t xml:space="preserve"> </w:t>
       </w:r>
+      <w:proofErr w:type="spellStart"/>
       <w:r>
         <w:rPr>
           <w:lang w:val="en-US"/>
         </w:rPr>
         <w:t>PassedTests</w:t>
       </w:r>
+      <w:proofErr w:type="spellEnd"/>
     </w:p>
     <w:tbl>
       <w:tblPr>
@@ -10324,14 +10864,25 @@
               </w:rPr>
               <w:t>Назва</w:t>
             </w:r>
-            <w:r>
-              <w:rPr>
-                <w:rFonts w:eastAsia="Times New Roman"/>
-                <w:snapToGrid w:val="0"/>
-                <w:sz w:val="28"/>
-                <w:szCs w:val="28"/>
-              </w:rPr>
-              <w:t>ние столбца</w:t>
+            <w:proofErr w:type="spellStart"/>
+            <w:r>
+              <w:rPr>
+                <w:rFonts w:eastAsia="Times New Roman"/>
+                <w:snapToGrid w:val="0"/>
+                <w:sz w:val="28"/>
+                <w:szCs w:val="28"/>
+              </w:rPr>
+              <w:t>ние</w:t>
+            </w:r>
+            <w:proofErr w:type="spellEnd"/>
+            <w:r>
+              <w:rPr>
+                <w:rFonts w:eastAsia="Times New Roman"/>
+                <w:snapToGrid w:val="0"/>
+                <w:sz w:val="28"/>
+                <w:szCs w:val="28"/>
+              </w:rPr>
+              <w:t xml:space="preserve"> столбца</w:t>
             </w:r>
           </w:p>
         </w:tc>
@@ -10450,6 +11001,7 @@
                 <w:lang w:val="en-US"/>
               </w:rPr>
             </w:pPr>
+            <w:proofErr w:type="spellStart"/>
             <w:r>
               <w:rPr>
                 <w:rFonts w:eastAsia="Times New Roman"/>
@@ -10460,6 +11012,7 @@
               </w:rPr>
               <w:t>TestId</w:t>
             </w:r>
+            <w:proofErr w:type="spellEnd"/>
           </w:p>
         </w:tc>
         <w:tc>
@@ -10519,6 +11072,7 @@
                 <w:lang w:val="en-US"/>
               </w:rPr>
             </w:pPr>
+            <w:proofErr w:type="spellStart"/>
             <w:r>
               <w:rPr>
                 <w:rFonts w:eastAsia="Times New Roman"/>
@@ -10529,6 +11083,7 @@
               </w:rPr>
               <w:t>TestDate</w:t>
             </w:r>
+            <w:proofErr w:type="spellEnd"/>
           </w:p>
         </w:tc>
         <w:tc>
@@ -10586,6 +11141,7 @@
                 <w:lang w:val="en-US"/>
               </w:rPr>
             </w:pPr>
+            <w:proofErr w:type="spellStart"/>
             <w:r>
               <w:rPr>
                 <w:rFonts w:eastAsia="Times New Roman"/>
@@ -10596,6 +11152,7 @@
               </w:rPr>
               <w:t>Tests_Id</w:t>
             </w:r>
+            <w:proofErr w:type="spellEnd"/>
           </w:p>
         </w:tc>
         <w:tc>
@@ -10649,6 +11206,7 @@
     <w:p>
       <w:pPr>
         <w:pStyle w:val="ac"/>
+        <w:spacing w:before="240"/>
         <w:ind w:firstLine="0"/>
         <w:rPr>
           <w:lang w:val="en-US"/>
@@ -10658,6 +11216,7 @@
         <w:rPr>
           <w:snapToGrid w:val="0"/>
         </w:rPr>
+        <w:lastRenderedPageBreak/>
         <w:t>Таблица 3.</w:t>
       </w:r>
       <w:r>
@@ -10680,12 +11239,14 @@
         </w:rPr>
         <w:t>структура табл</w:t>
       </w:r>
+      <w:proofErr w:type="spellStart"/>
       <w:r>
         <w:rPr>
           <w:snapToGrid w:val="0"/>
         </w:rPr>
         <w:t>ицы</w:t>
       </w:r>
+      <w:proofErr w:type="spellEnd"/>
       <w:r>
         <w:rPr>
           <w:snapToGrid w:val="0"/>
@@ -10736,14 +11297,25 @@
               </w:rPr>
               <w:t>Назва</w:t>
             </w:r>
-            <w:r>
-              <w:rPr>
-                <w:rFonts w:eastAsia="Times New Roman"/>
-                <w:snapToGrid w:val="0"/>
-                <w:sz w:val="28"/>
-                <w:szCs w:val="28"/>
-              </w:rPr>
-              <w:t>ние столбца</w:t>
+            <w:proofErr w:type="spellStart"/>
+            <w:r>
+              <w:rPr>
+                <w:rFonts w:eastAsia="Times New Roman"/>
+                <w:snapToGrid w:val="0"/>
+                <w:sz w:val="28"/>
+                <w:szCs w:val="28"/>
+              </w:rPr>
+              <w:t>ние</w:t>
+            </w:r>
+            <w:proofErr w:type="spellEnd"/>
+            <w:r>
+              <w:rPr>
+                <w:rFonts w:eastAsia="Times New Roman"/>
+                <w:snapToGrid w:val="0"/>
+                <w:sz w:val="28"/>
+                <w:szCs w:val="28"/>
+              </w:rPr>
+              <w:t xml:space="preserve"> столбца</w:t>
             </w:r>
           </w:p>
         </w:tc>
@@ -10825,6 +11397,7 @@
               </w:rPr>
               <w:t xml:space="preserve">Id </w:t>
             </w:r>
+            <w:proofErr w:type="spellStart"/>
             <w:r>
               <w:rPr>
                 <w:rFonts w:eastAsia="Times New Roman"/>
@@ -10834,6 +11407,7 @@
               </w:rPr>
               <w:t>медиаданных</w:t>
             </w:r>
+            <w:proofErr w:type="spellEnd"/>
           </w:p>
         </w:tc>
       </w:tr>
@@ -10889,8 +11463,19 @@
                 <w:sz w:val="28"/>
                 <w:szCs w:val="28"/>
               </w:rPr>
-              <w:t>Путь к медиаданным</w:t>
-            </w:r>
+              <w:t xml:space="preserve">Путь к </w:t>
+            </w:r>
+            <w:proofErr w:type="spellStart"/>
+            <w:r>
+              <w:rPr>
+                <w:rFonts w:eastAsia="Times New Roman"/>
+                <w:snapToGrid w:val="0"/>
+                <w:sz w:val="28"/>
+                <w:szCs w:val="28"/>
+              </w:rPr>
+              <w:t>медиаданным</w:t>
+            </w:r>
+            <w:proofErr w:type="spellEnd"/>
           </w:p>
         </w:tc>
       </w:tr>
@@ -10903,7 +11488,6 @@
       </w:pPr>
       <w:bookmarkStart w:id="30" w:name="_Toc104222478"/>
       <w:r>
-        <w:lastRenderedPageBreak/>
         <w:t xml:space="preserve">3.3 </w:t>
       </w:r>
       <w:bookmarkStart w:id="31" w:name="_Toc41250364"/>
@@ -10957,7 +11541,15 @@
         </w:r>
       </w:hyperlink>
       <w:r>
-        <w:t xml:space="preserve">. Entity Framework берет на себя обязанности по преобразованию кода C# в SQL-инструкции. </w:t>
+        <w:t xml:space="preserve">. </w:t>
+      </w:r>
+      <w:proofErr w:type="spellStart"/>
+      <w:r>
+        <w:t>Entity</w:t>
+      </w:r>
+      <w:proofErr w:type="spellEnd"/>
+      <w:r>
+        <w:t xml:space="preserve"> Framework берет на себя обязанности по преобразованию кода C# в SQL-инструкции. </w:t>
       </w:r>
     </w:p>
     <w:p>
@@ -11069,96 +11661,50 @@
     </w:p>
     <w:p>
       <w:pPr>
-        <w:spacing w:line="240" w:lineRule="auto"/>
-        <w:rPr>
-          <w:rFonts w:ascii="Times New Roman" w:eastAsia="Times New Roman" w:hAnsi="Times New Roman" w:cs="Times New Roman"/>
-          <w:sz w:val="28"/>
-          <w:szCs w:val="28"/>
-        </w:rPr>
-      </w:pPr>
-      <w:r>
-        <w:rPr>
-          <w:rFonts w:ascii="Times New Roman" w:hAnsi="Times New Roman" w:cs="Times New Roman"/>
-          <w:sz w:val="28"/>
-          <w:szCs w:val="28"/>
-        </w:rPr>
-        <w:tab/>
-      </w:r>
-      <w:r>
-        <w:rPr>
-          <w:rFonts w:ascii="Times New Roman" w:eastAsia="Times New Roman" w:hAnsi="Times New Roman" w:cs="Times New Roman"/>
-          <w:sz w:val="28"/>
-          <w:szCs w:val="28"/>
-        </w:rPr>
+        <w:pStyle w:val="ac"/>
+      </w:pPr>
+      <w:r>
         <w:t xml:space="preserve">Паттерн </w:t>
       </w:r>
       <w:r>
         <w:rPr>
-          <w:rFonts w:ascii="Times New Roman" w:eastAsia="Times New Roman" w:hAnsi="Times New Roman" w:cs="Times New Roman"/>
-          <w:sz w:val="28"/>
-          <w:szCs w:val="28"/>
           <w:lang w:val="en-US"/>
         </w:rPr>
         <w:t>MVVM</w:t>
       </w:r>
       <w:r>
-        <w:rPr>
-          <w:rFonts w:ascii="Times New Roman" w:eastAsia="Times New Roman" w:hAnsi="Times New Roman" w:cs="Times New Roman"/>
-          <w:sz w:val="28"/>
-          <w:szCs w:val="28"/>
-        </w:rPr>
         <w:t xml:space="preserve"> реализуется через базовый класс </w:t>
       </w:r>
-      <w:r>
-        <w:rPr>
-          <w:rFonts w:ascii="Times New Roman" w:eastAsia="Times New Roman" w:hAnsi="Times New Roman" w:cs="Times New Roman"/>
-          <w:sz w:val="28"/>
-          <w:szCs w:val="28"/>
+      <w:proofErr w:type="spellStart"/>
+      <w:r>
+        <w:rPr>
           <w:lang w:val="en-US"/>
         </w:rPr>
         <w:t>BaseViewModel</w:t>
       </w:r>
-      <w:r>
-        <w:rPr>
-          <w:rFonts w:ascii="Times New Roman" w:eastAsia="Times New Roman" w:hAnsi="Times New Roman" w:cs="Times New Roman"/>
-          <w:sz w:val="28"/>
-          <w:szCs w:val="28"/>
-        </w:rPr>
+      <w:proofErr w:type="spellEnd"/>
+      <w:r>
         <w:t xml:space="preserve">, который реализует интерфейс </w:t>
       </w:r>
-      <w:r>
-        <w:rPr>
-          <w:rFonts w:ascii="Times New Roman" w:eastAsia="Times New Roman" w:hAnsi="Times New Roman" w:cs="Times New Roman"/>
-          <w:sz w:val="28"/>
-          <w:szCs w:val="28"/>
+      <w:proofErr w:type="spellStart"/>
+      <w:r>
+        <w:rPr>
           <w:lang w:val="en-US"/>
         </w:rPr>
         <w:t>INotifyPropertyChanged</w:t>
       </w:r>
-      <w:r>
-        <w:rPr>
-          <w:rFonts w:ascii="Times New Roman" w:eastAsia="Times New Roman" w:hAnsi="Times New Roman" w:cs="Times New Roman"/>
-          <w:sz w:val="28"/>
-          <w:szCs w:val="28"/>
-        </w:rPr>
+      <w:proofErr w:type="spellEnd"/>
+      <w:r>
         <w:t xml:space="preserve"> и</w:t>
       </w:r>
       <w:r>
-        <w:rPr>
-          <w:rFonts w:ascii="Times New Roman" w:eastAsia="Times New Roman" w:hAnsi="Times New Roman" w:cs="Times New Roman"/>
-          <w:sz w:val="28"/>
-          <w:szCs w:val="28"/>
-        </w:rPr>
         <w:t xml:space="preserve"> от которого наследуются все страницы. Для реализации паттерна файлы программы были распределены по соответствующим пространствам имен (см. 3.2) и реализованы следующие функции. На рисунке 4.1 видим, что класс </w:t>
       </w:r>
-      <w:r>
-        <w:rPr>
-          <w:rFonts w:ascii="Times New Roman" w:hAnsi="Times New Roman" w:cs="Times New Roman"/>
-          <w:sz w:val="28"/>
-          <w:szCs w:val="28"/>
-        </w:rPr>
+      <w:proofErr w:type="spellStart"/>
+      <w:r>
         <w:t>WelcomeViewModel</w:t>
       </w:r>
+      <w:proofErr w:type="spellEnd"/>
       <w:r>
         <w:rPr>
           <w:rFonts w:ascii="Consolas" w:hAnsi="Consolas" w:cs="Consolas"/>
@@ -11168,44 +11714,23 @@
         <w:t xml:space="preserve"> </w:t>
       </w:r>
       <w:r>
-        <w:rPr>
-          <w:rFonts w:ascii="Times New Roman" w:eastAsia="Times New Roman" w:hAnsi="Times New Roman" w:cs="Times New Roman"/>
-          <w:sz w:val="28"/>
-          <w:szCs w:val="28"/>
-        </w:rPr>
         <w:t>наследует</w:t>
       </w:r>
       <w:r>
-        <w:rPr>
-          <w:rFonts w:ascii="Times New Roman" w:eastAsia="Times New Roman" w:hAnsi="Times New Roman" w:cs="Times New Roman"/>
-          <w:sz w:val="28"/>
-          <w:szCs w:val="28"/>
-        </w:rPr>
         <w:t xml:space="preserve"> класс </w:t>
       </w:r>
-      <w:r>
-        <w:rPr>
-          <w:rFonts w:ascii="Times New Roman" w:eastAsia="Times New Roman" w:hAnsi="Times New Roman" w:cs="Times New Roman"/>
-          <w:sz w:val="28"/>
-          <w:szCs w:val="28"/>
+      <w:proofErr w:type="spellStart"/>
+      <w:r>
+        <w:rPr>
           <w:lang w:val="en-US"/>
         </w:rPr>
         <w:t>BaseViewModel</w:t>
       </w:r>
-      <w:r>
-        <w:rPr>
-          <w:rFonts w:ascii="Times New Roman" w:eastAsia="Times New Roman" w:hAnsi="Times New Roman" w:cs="Times New Roman"/>
-          <w:sz w:val="28"/>
-          <w:szCs w:val="28"/>
-        </w:rPr>
+      <w:proofErr w:type="spellEnd"/>
+      <w:r>
         <w:t xml:space="preserve"> (рис. 4.2)</w:t>
       </w:r>
       <w:r>
-        <w:rPr>
-          <w:rFonts w:ascii="Times New Roman" w:eastAsia="Times New Roman" w:hAnsi="Times New Roman" w:cs="Times New Roman"/>
-          <w:sz w:val="28"/>
-          <w:szCs w:val="28"/>
-        </w:rPr>
         <w:t>.</w:t>
       </w:r>
     </w:p>
@@ -11240,8 +11765,50 @@
                 <w:szCs w:val="24"/>
                 <w:lang w:val="en-US"/>
               </w:rPr>
-              <w:t>class WelcomeViewModel : BaseViewModel</w:t>
-            </w:r>
+              <w:t xml:space="preserve">class </w:t>
+            </w:r>
+            <w:proofErr w:type="spellStart"/>
+            <w:proofErr w:type="gramStart"/>
+            <w:r>
+              <w:rPr>
+                <w:rFonts w:ascii="Consolas" w:hAnsi="Consolas"/>
+                <w:sz w:val="24"/>
+                <w:szCs w:val="24"/>
+                <w:lang w:val="en-US"/>
+              </w:rPr>
+              <w:t>WelcomeViewModel</w:t>
+            </w:r>
+            <w:proofErr w:type="spellEnd"/>
+            <w:r>
+              <w:rPr>
+                <w:rFonts w:ascii="Consolas" w:hAnsi="Consolas"/>
+                <w:sz w:val="24"/>
+                <w:szCs w:val="24"/>
+                <w:lang w:val="en-US"/>
+              </w:rPr>
+              <w:t xml:space="preserve"> :</w:t>
+            </w:r>
+            <w:proofErr w:type="gramEnd"/>
+            <w:r>
+              <w:rPr>
+                <w:rFonts w:ascii="Consolas" w:hAnsi="Consolas"/>
+                <w:sz w:val="24"/>
+                <w:szCs w:val="24"/>
+                <w:lang w:val="en-US"/>
+              </w:rPr>
+              <w:t xml:space="preserve"> </w:t>
+            </w:r>
+            <w:proofErr w:type="spellStart"/>
+            <w:r>
+              <w:rPr>
+                <w:rFonts w:ascii="Consolas" w:hAnsi="Consolas"/>
+                <w:sz w:val="24"/>
+                <w:szCs w:val="24"/>
+                <w:lang w:val="en-US"/>
+              </w:rPr>
+              <w:t>BaseViewModel</w:t>
+            </w:r>
+            <w:proofErr w:type="spellEnd"/>
           </w:p>
           <w:p>
             <w:pPr>
@@ -11280,7 +11847,27 @@
                 <w:szCs w:val="24"/>
                 <w:lang w:val="en-US"/>
               </w:rPr>
-              <w:t xml:space="preserve">        public void Close()</w:t>
+              <w:t xml:space="preserve">        public void </w:t>
+            </w:r>
+            <w:proofErr w:type="gramStart"/>
+            <w:r>
+              <w:rPr>
+                <w:rFonts w:ascii="Consolas" w:hAnsi="Consolas"/>
+                <w:sz w:val="24"/>
+                <w:szCs w:val="24"/>
+                <w:lang w:val="en-US"/>
+              </w:rPr>
+              <w:t>Close(</w:t>
+            </w:r>
+            <w:proofErr w:type="gramEnd"/>
+            <w:r>
+              <w:rPr>
+                <w:rFonts w:ascii="Consolas" w:hAnsi="Consolas"/>
+                <w:sz w:val="24"/>
+                <w:szCs w:val="24"/>
+                <w:lang w:val="en-US"/>
+              </w:rPr>
+              <w:t>)</w:t>
             </w:r>
           </w:p>
           <w:p>
@@ -11320,7 +11907,56 @@
                 <w:szCs w:val="24"/>
                 <w:lang w:val="en-US"/>
               </w:rPr>
-              <w:t xml:space="preserve">            foreach (System.Windows.Window window in System.Windows.Application.Current.Windows)</w:t>
+              <w:t xml:space="preserve">            foreach (</w:t>
+            </w:r>
+            <w:proofErr w:type="spellStart"/>
+            <w:r>
+              <w:rPr>
+                <w:rFonts w:ascii="Consolas" w:hAnsi="Consolas"/>
+                <w:sz w:val="24"/>
+                <w:szCs w:val="24"/>
+                <w:lang w:val="en-US"/>
+              </w:rPr>
+              <w:t>System.Windows.Window</w:t>
+            </w:r>
+            <w:proofErr w:type="spellEnd"/>
+            <w:r>
+              <w:rPr>
+                <w:rFonts w:ascii="Consolas" w:hAnsi="Consolas"/>
+                <w:sz w:val="24"/>
+                <w:szCs w:val="24"/>
+                <w:lang w:val="en-US"/>
+              </w:rPr>
+              <w:t xml:space="preserve"> window in</w:t>
+            </w:r>
+            <w:r>
+              <w:rPr>
+                <w:rFonts w:ascii="Consolas" w:hAnsi="Consolas"/>
+                <w:sz w:val="24"/>
+                <w:szCs w:val="24"/>
+                <w:lang w:val="en-US"/>
+              </w:rPr>
+              <w:t xml:space="preserve"> </w:t>
+            </w:r>
+            <w:proofErr w:type="spellStart"/>
+            <w:r>
+              <w:rPr>
+                <w:rFonts w:ascii="Consolas" w:hAnsi="Consolas"/>
+                <w:sz w:val="24"/>
+                <w:szCs w:val="24"/>
+                <w:lang w:val="en-US"/>
+              </w:rPr>
+              <w:t>System.Windows.Application.Current.Windows</w:t>
+            </w:r>
+            <w:proofErr w:type="spellEnd"/>
+            <w:r>
+              <w:rPr>
+                <w:rFonts w:ascii="Consolas" w:hAnsi="Consolas"/>
+                <w:sz w:val="24"/>
+                <w:szCs w:val="24"/>
+                <w:lang w:val="en-US"/>
+              </w:rPr>
+              <w:t>)</w:t>
             </w:r>
           </w:p>
           <w:p>
@@ -11360,7 +11996,29 @@
                 <w:szCs w:val="24"/>
                 <w:lang w:val="en-US"/>
               </w:rPr>
-              <w:t xml:space="preserve">                if (window.DataContext == this)</w:t>
+              <w:t xml:space="preserve">                if (</w:t>
+            </w:r>
+            <w:proofErr w:type="spellStart"/>
+            <w:proofErr w:type="gramStart"/>
+            <w:r>
+              <w:rPr>
+                <w:rFonts w:ascii="Consolas" w:hAnsi="Consolas"/>
+                <w:sz w:val="24"/>
+                <w:szCs w:val="24"/>
+                <w:lang w:val="en-US"/>
+              </w:rPr>
+              <w:t>window.DataContext</w:t>
+            </w:r>
+            <w:proofErr w:type="spellEnd"/>
+            <w:proofErr w:type="gramEnd"/>
+            <w:r>
+              <w:rPr>
+                <w:rFonts w:ascii="Consolas" w:hAnsi="Consolas"/>
+                <w:sz w:val="24"/>
+                <w:szCs w:val="24"/>
+                <w:lang w:val="en-US"/>
+              </w:rPr>
+              <w:t xml:space="preserve"> == this)</w:t>
             </w:r>
           </w:p>
           <w:p>
@@ -11400,7 +12058,29 @@
                 <w:szCs w:val="24"/>
                 <w:lang w:val="en-US"/>
               </w:rPr>
-              <w:t xml:space="preserve">                    window.Close();</w:t>
+              <w:t xml:space="preserve">                    </w:t>
+            </w:r>
+            <w:proofErr w:type="spellStart"/>
+            <w:proofErr w:type="gramStart"/>
+            <w:r>
+              <w:rPr>
+                <w:rFonts w:ascii="Consolas" w:hAnsi="Consolas"/>
+                <w:sz w:val="24"/>
+                <w:szCs w:val="24"/>
+                <w:lang w:val="en-US"/>
+              </w:rPr>
+              <w:t>window.Close</w:t>
+            </w:r>
+            <w:proofErr w:type="spellEnd"/>
+            <w:proofErr w:type="gramEnd"/>
+            <w:r>
+              <w:rPr>
+                <w:rFonts w:ascii="Consolas" w:hAnsi="Consolas"/>
+                <w:sz w:val="24"/>
+                <w:szCs w:val="24"/>
+                <w:lang w:val="en-US"/>
+              </w:rPr>
+              <w:t>();</w:t>
             </w:r>
           </w:p>
           <w:p>
@@ -11489,6 +12169,7 @@
         </w:rPr>
         <w:t>Л</w:t>
       </w:r>
+      <w:proofErr w:type="spellStart"/>
       <w:r>
         <w:rPr>
           <w:rFonts w:ascii="Times New Roman" w:eastAsia="Times New Roman" w:hAnsi="Times New Roman" w:cs="Times New Roman"/>
@@ -11497,6 +12178,7 @@
         </w:rPr>
         <w:t>истинг</w:t>
       </w:r>
+      <w:proofErr w:type="spellEnd"/>
       <w:r>
         <w:rPr>
           <w:rFonts w:ascii="Times New Roman" w:eastAsia="Times New Roman" w:hAnsi="Times New Roman" w:cs="Times New Roman"/>
@@ -11521,6 +12203,7 @@
         </w:rPr>
         <w:t xml:space="preserve">ример использования </w:t>
       </w:r>
+      <w:proofErr w:type="spellStart"/>
       <w:r>
         <w:rPr>
           <w:rFonts w:ascii="Times New Roman" w:eastAsia="Times New Roman" w:hAnsi="Times New Roman" w:cs="Times New Roman"/>
@@ -11530,6 +12213,7 @@
         </w:rPr>
         <w:t>BaseViewModel</w:t>
       </w:r>
+      <w:proofErr w:type="spellEnd"/>
     </w:p>
     <w:tbl>
       <w:tblPr>
@@ -11564,8 +12248,50 @@
                 <w:szCs w:val="24"/>
                 <w:lang w:val="en-US"/>
               </w:rPr>
-              <w:t>public class BaseViewModel : INotifyPropertyChanged</w:t>
-            </w:r>
+              <w:t xml:space="preserve">public class </w:t>
+            </w:r>
+            <w:proofErr w:type="spellStart"/>
+            <w:proofErr w:type="gramStart"/>
+            <w:r>
+              <w:rPr>
+                <w:rFonts w:ascii="Consolas" w:eastAsia="Consolas" w:hAnsi="Consolas" w:cs="Consolas"/>
+                <w:sz w:val="24"/>
+                <w:szCs w:val="24"/>
+                <w:lang w:val="en-US"/>
+              </w:rPr>
+              <w:t>BaseViewModel</w:t>
+            </w:r>
+            <w:proofErr w:type="spellEnd"/>
+            <w:r>
+              <w:rPr>
+                <w:rFonts w:ascii="Consolas" w:eastAsia="Consolas" w:hAnsi="Consolas" w:cs="Consolas"/>
+                <w:sz w:val="24"/>
+                <w:szCs w:val="24"/>
+                <w:lang w:val="en-US"/>
+              </w:rPr>
+              <w:t xml:space="preserve"> :</w:t>
+            </w:r>
+            <w:proofErr w:type="gramEnd"/>
+            <w:r>
+              <w:rPr>
+                <w:rFonts w:ascii="Consolas" w:eastAsia="Consolas" w:hAnsi="Consolas" w:cs="Consolas"/>
+                <w:sz w:val="24"/>
+                <w:szCs w:val="24"/>
+                <w:lang w:val="en-US"/>
+              </w:rPr>
+              <w:t xml:space="preserve"> </w:t>
+            </w:r>
+            <w:proofErr w:type="spellStart"/>
+            <w:r>
+              <w:rPr>
+                <w:rFonts w:ascii="Consolas" w:eastAsia="Consolas" w:hAnsi="Consolas" w:cs="Consolas"/>
+                <w:sz w:val="24"/>
+                <w:szCs w:val="24"/>
+                <w:lang w:val="en-US"/>
+              </w:rPr>
+              <w:t>INotifyPropertyChanged</w:t>
+            </w:r>
+            <w:proofErr w:type="spellEnd"/>
           </w:p>
           <w:p>
             <w:pPr>
@@ -11608,7 +12334,47 @@
                 <w:szCs w:val="24"/>
                 <w:lang w:val="en-US"/>
               </w:rPr>
-              <w:t xml:space="preserve">        public event PropertyChangedEventHandler PropertyChanged;</w:t>
+              <w:t xml:space="preserve">        public event </w:t>
+            </w:r>
+            <w:proofErr w:type="spellStart"/>
+            <w:r>
+              <w:rPr>
+                <w:rFonts w:ascii="Consolas" w:eastAsia="Consolas" w:hAnsi="Consolas" w:cs="Consolas"/>
+                <w:sz w:val="24"/>
+                <w:szCs w:val="24"/>
+                <w:lang w:val="en-US"/>
+              </w:rPr>
+              <w:t>PropertyChangedEventHandler</w:t>
+            </w:r>
+            <w:proofErr w:type="spellEnd"/>
+            <w:r>
+              <w:rPr>
+                <w:rFonts w:ascii="Consolas" w:eastAsia="Consolas" w:hAnsi="Consolas" w:cs="Consolas"/>
+                <w:sz w:val="24"/>
+                <w:szCs w:val="24"/>
+                <w:lang w:val="en-US"/>
+              </w:rPr>
+              <w:t xml:space="preserve"> </w:t>
+            </w:r>
+            <w:proofErr w:type="spellStart"/>
+            <w:r>
+              <w:rPr>
+                <w:rFonts w:ascii="Consolas" w:eastAsia="Consolas" w:hAnsi="Consolas" w:cs="Consolas"/>
+                <w:sz w:val="24"/>
+                <w:szCs w:val="24"/>
+                <w:lang w:val="en-US"/>
+              </w:rPr>
+              <w:t>PropertyChanged</w:t>
+            </w:r>
+            <w:proofErr w:type="spellEnd"/>
+            <w:r>
+              <w:rPr>
+                <w:rFonts w:ascii="Consolas" w:eastAsia="Consolas" w:hAnsi="Consolas" w:cs="Consolas"/>
+                <w:sz w:val="24"/>
+                <w:szCs w:val="24"/>
+                <w:lang w:val="en-US"/>
+              </w:rPr>
+              <w:t>;</w:t>
             </w:r>
           </w:p>
           <w:p>
@@ -11630,7 +12396,47 @@
                 <w:szCs w:val="24"/>
                 <w:lang w:val="en-US"/>
               </w:rPr>
-              <w:t xml:space="preserve">        public void OnPropertyChanged([CallerMemberName] string prop = "")</w:t>
+              <w:t xml:space="preserve">        public void </w:t>
+            </w:r>
+            <w:proofErr w:type="spellStart"/>
+            <w:r>
+              <w:rPr>
+                <w:rFonts w:ascii="Consolas" w:eastAsia="Consolas" w:hAnsi="Consolas" w:cs="Consolas"/>
+                <w:sz w:val="24"/>
+                <w:szCs w:val="24"/>
+                <w:lang w:val="en-US"/>
+              </w:rPr>
+              <w:t>OnPropertyChanged</w:t>
+            </w:r>
+            <w:proofErr w:type="spellEnd"/>
+            <w:r>
+              <w:rPr>
+                <w:rFonts w:ascii="Consolas" w:eastAsia="Consolas" w:hAnsi="Consolas" w:cs="Consolas"/>
+                <w:sz w:val="24"/>
+                <w:szCs w:val="24"/>
+                <w:lang w:val="en-US"/>
+              </w:rPr>
+              <w:t>([</w:t>
+            </w:r>
+            <w:proofErr w:type="spellStart"/>
+            <w:r>
+              <w:rPr>
+                <w:rFonts w:ascii="Consolas" w:eastAsia="Consolas" w:hAnsi="Consolas" w:cs="Consolas"/>
+                <w:sz w:val="24"/>
+                <w:szCs w:val="24"/>
+                <w:lang w:val="en-US"/>
+              </w:rPr>
+              <w:t>CallerMemberName</w:t>
+            </w:r>
+            <w:proofErr w:type="spellEnd"/>
+            <w:r>
+              <w:rPr>
+                <w:rFonts w:ascii="Consolas" w:eastAsia="Consolas" w:hAnsi="Consolas" w:cs="Consolas"/>
+                <w:sz w:val="24"/>
+                <w:szCs w:val="24"/>
+                <w:lang w:val="en-US"/>
+              </w:rPr>
+              <w:t>] string prop = "")</w:t>
             </w:r>
           </w:p>
           <w:p>
@@ -11674,7 +12480,38 @@
                 <w:szCs w:val="24"/>
                 <w:lang w:val="en-US"/>
               </w:rPr>
-              <w:t xml:space="preserve">            if (PropertyChanged != null)</w:t>
+              <w:t xml:space="preserve">            if (</w:t>
+            </w:r>
+            <w:proofErr w:type="spellStart"/>
+            <w:proofErr w:type="gramStart"/>
+            <w:r>
+              <w:rPr>
+                <w:rFonts w:ascii="Consolas" w:eastAsia="Consolas" w:hAnsi="Consolas" w:cs="Consolas"/>
+                <w:sz w:val="24"/>
+                <w:szCs w:val="24"/>
+                <w:lang w:val="en-US"/>
+              </w:rPr>
+              <w:t>PropertyChanged</w:t>
+            </w:r>
+            <w:proofErr w:type="spellEnd"/>
+            <w:r>
+              <w:rPr>
+                <w:rFonts w:ascii="Consolas" w:eastAsia="Consolas" w:hAnsi="Consolas" w:cs="Consolas"/>
+                <w:sz w:val="24"/>
+                <w:szCs w:val="24"/>
+                <w:lang w:val="en-US"/>
+              </w:rPr>
+              <w:t xml:space="preserve"> !</w:t>
+            </w:r>
+            <w:proofErr w:type="gramEnd"/>
+            <w:r>
+              <w:rPr>
+                <w:rFonts w:ascii="Consolas" w:eastAsia="Consolas" w:hAnsi="Consolas" w:cs="Consolas"/>
+                <w:sz w:val="24"/>
+                <w:szCs w:val="24"/>
+                <w:lang w:val="en-US"/>
+              </w:rPr>
+              <w:t>= null)</w:t>
             </w:r>
           </w:p>
           <w:p>
@@ -11718,7 +12555,58 @@
                 <w:szCs w:val="24"/>
                 <w:lang w:val="en-US"/>
               </w:rPr>
-              <w:t xml:space="preserve">                PropertyChanged(this, new PropertyChangedEventArgs(prop));</w:t>
+              <w:t xml:space="preserve">                </w:t>
+            </w:r>
+            <w:proofErr w:type="spellStart"/>
+            <w:proofErr w:type="gramStart"/>
+            <w:r>
+              <w:rPr>
+                <w:rFonts w:ascii="Consolas" w:eastAsia="Consolas" w:hAnsi="Consolas" w:cs="Consolas"/>
+                <w:sz w:val="24"/>
+                <w:szCs w:val="24"/>
+                <w:lang w:val="en-US"/>
+              </w:rPr>
+              <w:t>PropertyChanged</w:t>
+            </w:r>
+            <w:proofErr w:type="spellEnd"/>
+            <w:r>
+              <w:rPr>
+                <w:rFonts w:ascii="Consolas" w:eastAsia="Consolas" w:hAnsi="Consolas" w:cs="Consolas"/>
+                <w:sz w:val="24"/>
+                <w:szCs w:val="24"/>
+                <w:lang w:val="en-US"/>
+              </w:rPr>
+              <w:t>(</w:t>
+            </w:r>
+            <w:proofErr w:type="gramEnd"/>
+            <w:r>
+              <w:rPr>
+                <w:rFonts w:ascii="Consolas" w:eastAsia="Consolas" w:hAnsi="Consolas" w:cs="Consolas"/>
+                <w:sz w:val="24"/>
+                <w:szCs w:val="24"/>
+                <w:lang w:val="en-US"/>
+              </w:rPr>
+              <w:t xml:space="preserve">this, new </w:t>
+            </w:r>
+            <w:proofErr w:type="spellStart"/>
+            <w:r>
+              <w:rPr>
+                <w:rFonts w:ascii="Consolas" w:eastAsia="Consolas" w:hAnsi="Consolas" w:cs="Consolas"/>
+                <w:sz w:val="24"/>
+                <w:szCs w:val="24"/>
+                <w:lang w:val="en-US"/>
+              </w:rPr>
+              <w:t>PropertyChangedEventArgs</w:t>
+            </w:r>
+            <w:proofErr w:type="spellEnd"/>
+            <w:r>
+              <w:rPr>
+                <w:rFonts w:ascii="Consolas" w:eastAsia="Consolas" w:hAnsi="Consolas" w:cs="Consolas"/>
+                <w:sz w:val="24"/>
+                <w:szCs w:val="24"/>
+                <w:lang w:val="en-US"/>
+              </w:rPr>
+              <w:t>(prop));</w:t>
             </w:r>
           </w:p>
           <w:p>
@@ -11805,13 +12693,23 @@
         </w:rPr>
         <w:t>Л</w:t>
       </w:r>
-      <w:r>
-        <w:rPr>
-          <w:rFonts w:ascii="Times New Roman" w:eastAsia="Times New Roman" w:hAnsi="Times New Roman" w:cs="Times New Roman"/>
-          <w:sz w:val="28"/>
-          <w:szCs w:val="28"/>
-        </w:rPr>
-        <w:t xml:space="preserve">истинг </w:t>
+      <w:proofErr w:type="spellStart"/>
+      <w:r>
+        <w:rPr>
+          <w:rFonts w:ascii="Times New Roman" w:eastAsia="Times New Roman" w:hAnsi="Times New Roman" w:cs="Times New Roman"/>
+          <w:sz w:val="28"/>
+          <w:szCs w:val="28"/>
+        </w:rPr>
+        <w:t>истинг</w:t>
+      </w:r>
+      <w:proofErr w:type="spellEnd"/>
+      <w:r>
+        <w:rPr>
+          <w:rFonts w:ascii="Times New Roman" w:eastAsia="Times New Roman" w:hAnsi="Times New Roman" w:cs="Times New Roman"/>
+          <w:sz w:val="28"/>
+          <w:szCs w:val="28"/>
+        </w:rPr>
+        <w:t xml:space="preserve"> </w:t>
       </w:r>
       <w:r>
         <w:rPr>
@@ -11837,6 +12735,7 @@
         </w:rPr>
         <w:t xml:space="preserve">труктура класса </w:t>
       </w:r>
+      <w:proofErr w:type="spellStart"/>
       <w:r>
         <w:rPr>
           <w:rFonts w:ascii="Times New Roman" w:eastAsia="Times New Roman" w:hAnsi="Times New Roman" w:cs="Times New Roman"/>
@@ -11846,6 +12745,7 @@
         </w:rPr>
         <w:t>BaseViewModel</w:t>
       </w:r>
+      <w:proofErr w:type="spellEnd"/>
     </w:p>
     <w:p>
       <w:pPr>
@@ -11933,7 +12833,21 @@
         <w:rPr>
           <w:rFonts w:eastAsia="Times New Roman" w:cs="Times New Roman"/>
         </w:rPr>
-        <w:t xml:space="preserve"> который позволяет инкапсулировать запрос на выполнение определенного действия в виде отдельного объекта. В WPF команды представлены интерфейсом ICommand. В приложении он представлен в виде собственной команды </w:t>
+        <w:t xml:space="preserve"> который позволяет инкапсулировать запрос на выполнение определенного действия в виде отдельного объекта. В WPF команды представлены интерфейсом </w:t>
+      </w:r>
+      <w:proofErr w:type="spellStart"/>
+      <w:r>
+        <w:rPr>
+          <w:rFonts w:eastAsia="Times New Roman" w:cs="Times New Roman"/>
+        </w:rPr>
+        <w:t>ICommand</w:t>
+      </w:r>
+      <w:proofErr w:type="spellEnd"/>
+      <w:r>
+        <w:rPr>
+          <w:rFonts w:eastAsia="Times New Roman" w:cs="Times New Roman"/>
+        </w:rPr>
+        <w:t xml:space="preserve">. В приложении он представлен в виде собственной команды </w:t>
       </w:r>
       <w:r>
         <w:rPr>
@@ -11973,11 +12887,19 @@
           <w:rFonts w:eastAsia="Times New Roman" w:cs="Times New Roman"/>
         </w:rPr>
       </w:pPr>
+      <w:proofErr w:type="spellStart"/>
       <w:r>
         <w:rPr>
           <w:rFonts w:eastAsia="Times New Roman" w:cs="Times New Roman"/>
         </w:rPr>
-        <w:t>CanExecute: определяет, может ли команда выполняться</w:t>
+        <w:t>CanExecute</w:t>
+      </w:r>
+      <w:proofErr w:type="spellEnd"/>
+      <w:r>
+        <w:rPr>
+          <w:rFonts w:eastAsia="Times New Roman" w:cs="Times New Roman"/>
+        </w:rPr>
+        <w:t>: определяет, может ли команда выполняться</w:t>
       </w:r>
     </w:p>
     <w:p>
@@ -11992,11 +12914,19 @@
           <w:rFonts w:eastAsia="Times New Roman" w:cs="Times New Roman"/>
         </w:rPr>
       </w:pPr>
+      <w:proofErr w:type="spellStart"/>
       <w:r>
         <w:rPr>
           <w:rFonts w:eastAsia="Times New Roman" w:cs="Times New Roman"/>
         </w:rPr>
-        <w:t>Execute: собственно, выполняет логику команды</w:t>
+        <w:t>Execute</w:t>
+      </w:r>
+      <w:proofErr w:type="spellEnd"/>
+      <w:r>
+        <w:rPr>
+          <w:rFonts w:eastAsia="Times New Roman" w:cs="Times New Roman"/>
+        </w:rPr>
+        <w:t>: собственно, выполняет логику команды</w:t>
       </w:r>
     </w:p>
     <w:p>
@@ -12357,13 +13287,23 @@
         </w:rPr>
         <w:t>проверку по услов</w:t>
       </w:r>
-      <w:r>
-        <w:rPr>
-          <w:rFonts w:ascii="Times New Roman" w:eastAsia="Times New Roman" w:hAnsi="Times New Roman" w:cs="Times New Roman"/>
-          <w:sz w:val="28"/>
-          <w:szCs w:val="28"/>
-        </w:rPr>
-        <w:t>иям максимальной и минимальной длины</w:t>
+      <w:proofErr w:type="spellStart"/>
+      <w:r>
+        <w:rPr>
+          <w:rFonts w:ascii="Times New Roman" w:eastAsia="Times New Roman" w:hAnsi="Times New Roman" w:cs="Times New Roman"/>
+          <w:sz w:val="28"/>
+          <w:szCs w:val="28"/>
+        </w:rPr>
+        <w:t>иям</w:t>
+      </w:r>
+      <w:proofErr w:type="spellEnd"/>
+      <w:r>
+        <w:rPr>
+          <w:rFonts w:ascii="Times New Roman" w:eastAsia="Times New Roman" w:hAnsi="Times New Roman" w:cs="Times New Roman"/>
+          <w:sz w:val="28"/>
+          <w:szCs w:val="28"/>
+        </w:rPr>
+        <w:t xml:space="preserve"> максимальной и минимальной длины</w:t>
       </w:r>
       <w:r>
         <w:rPr>
@@ -12656,7 +13596,15 @@
         <w:pStyle w:val="ac"/>
       </w:pPr>
       <w:r>
-        <w:t>При удалении теста, результаты, связанные с удаленным тестом удаляются из базы данных.</w:t>
+        <w:t xml:space="preserve">При удалении теста, результаты, связанные </w:t>
+      </w:r>
+      <w:proofErr w:type="gramStart"/>
+      <w:r>
+        <w:t>с удаленным тестом</w:t>
+      </w:r>
+      <w:proofErr w:type="gramEnd"/>
+      <w:r>
+        <w:t xml:space="preserve"> удаляются из базы данных.</w:t>
       </w:r>
     </w:p>
     <w:p>
@@ -12833,6 +13781,7 @@
       <w:pPr>
         <w:pStyle w:val="ac"/>
       </w:pPr>
+      <w:proofErr w:type="gramStart"/>
       <w:r>
         <w:t>Пример</w:t>
       </w:r>
@@ -12842,6 +13791,7 @@
       <w:r>
         <w:t>конструктора</w:t>
       </w:r>
+      <w:proofErr w:type="gramEnd"/>
       <w:r>
         <w:t xml:space="preserve"> отвечающего за это на рисунке</w:t>
       </w:r>
@@ -12945,12 +13895,14 @@
       <w:r>
         <w:t xml:space="preserve">Создание теста происходит администратором на странице </w:t>
       </w:r>
+      <w:proofErr w:type="spellStart"/>
       <w:r>
         <w:rPr>
           <w:lang w:val="en-US"/>
         </w:rPr>
         <w:t>CreateTestView</w:t>
       </w:r>
+      <w:proofErr w:type="spellEnd"/>
       <w:r>
         <w:t>, где происходит заполнение информации о тесте (название и описание), после чего нас перенаправляет к конструктору вопросов. В вопросах имеется 4 варианта ответов, так же может быть прикреплена картинка.</w:t>
       </w:r>
@@ -13004,6 +13956,7 @@
       <w:r>
         <w:t>1</w:t>
       </w:r>
+      <w:proofErr w:type="gramStart"/>
       <w:r>
         <w:t xml:space="preserve">, </w:t>
       </w:r>
@@ -13013,6 +13966,7 @@
       <w:r>
         <w:t>2</w:t>
       </w:r>
+      <w:proofErr w:type="gramEnd"/>
       <w:r>
         <w:t xml:space="preserve"> и 4.13</w:t>
       </w:r>
@@ -13396,7 +14350,23 @@
         <w:pStyle w:val="ac"/>
       </w:pPr>
       <w:r>
-        <w:t>В курсовом проекте задействуется обработка ошибок, таким образом, что пользователь будет уведомлен о неудачном выполнении запроса к базе данных, , или недоступности данных в формах. Присутствуют различные элементы, всплывающие окна уведомляющие пользователя.</w:t>
+        <w:t>В курсовом проекте задействуется обработка ошибок, таким образом, что пользователь будет уведомлен о неудачном выполнении запроса к базе данных</w:t>
+      </w:r>
+      <w:proofErr w:type="gramStart"/>
+      <w:r>
+        <w:t>, ,</w:t>
+      </w:r>
+      <w:proofErr w:type="gramEnd"/>
+      <w:r>
+        <w:t xml:space="preserve"> или недоступности данных в формах. Присутствуют различные элементы, </w:t>
+      </w:r>
+      <w:proofErr w:type="gramStart"/>
+      <w:r>
+        <w:t>всплывающие окна</w:t>
+      </w:r>
+      <w:proofErr w:type="gramEnd"/>
+      <w:r>
+        <w:t xml:space="preserve"> уведомляющие пользователя.</w:t>
       </w:r>
     </w:p>
     <w:p>
@@ -13601,8 +14571,13 @@
         </w:rPr>
         <w:t>есовпаден</w:t>
       </w:r>
-      <w:r>
-        <w:t>ие паролей</w:t>
+      <w:proofErr w:type="spellStart"/>
+      <w:r>
+        <w:t>ие</w:t>
+      </w:r>
+      <w:proofErr w:type="spellEnd"/>
+      <w:r>
+        <w:t xml:space="preserve"> паролей</w:t>
       </w:r>
     </w:p>
     <w:p>
@@ -13673,8 +14648,13 @@
         </w:rPr>
         <w:t>л</w:t>
       </w:r>
-      <w:r>
-        <w:t>ишком короткое имя пользователя</w:t>
+      <w:proofErr w:type="spellStart"/>
+      <w:r>
+        <w:t>ишком</w:t>
+      </w:r>
+      <w:proofErr w:type="spellEnd"/>
+      <w:r>
+        <w:t xml:space="preserve"> короткое имя пользователя</w:t>
       </w:r>
     </w:p>
     <w:p>
@@ -13746,8 +14726,13 @@
         </w:rPr>
         <w:t>л</w:t>
       </w:r>
-      <w:r>
-        <w:t>ишком короткий пароль</w:t>
+      <w:proofErr w:type="spellStart"/>
+      <w:r>
+        <w:t>ишком</w:t>
+      </w:r>
+      <w:proofErr w:type="spellEnd"/>
+      <w:r>
+        <w:t xml:space="preserve"> короткий пароль</w:t>
       </w:r>
     </w:p>
     <w:p>
@@ -14148,8 +15133,13 @@
         </w:rPr>
         <w:t>на пр</w:t>
       </w:r>
-      <w:r>
-        <w:t xml:space="preserve">иветственный экран, где выражается благодарность за использование приложения. В навигационном меню есть 2 кнопки для смены языка с английского на русский, и кнопка для выхода из аккаунта. Так же на начальном экране имеется 3 кнопки навигации </w:t>
+      <w:proofErr w:type="spellStart"/>
+      <w:r>
+        <w:t>иветственный</w:t>
+      </w:r>
+      <w:proofErr w:type="spellEnd"/>
+      <w:r>
+        <w:t xml:space="preserve"> экран, где выражается благодарность за использование приложения. В навигационном меню есть 2 кнопки для смены языка с английского на русский, и кнопка для выхода из аккаунта. Так же на начальном экране имеется 3 кнопки навигации </w:t>
       </w:r>
       <w:r>
         <w:t>«</w:t>
@@ -14199,8 +15189,13 @@
         </w:rPr>
         <w:t>предназначенные для переме</w:t>
       </w:r>
-      <w:r>
-        <w:t>щения на соответствующие страницы.</w:t>
+      <w:proofErr w:type="spellStart"/>
+      <w:r>
+        <w:t>щения</w:t>
+      </w:r>
+      <w:proofErr w:type="spellEnd"/>
+      <w:r>
+        <w:t xml:space="preserve"> на соответствующие страницы.</w:t>
       </w:r>
     </w:p>
     <w:p>
@@ -14496,12 +15491,14 @@
       <w:r>
         <w:t>В итоге выполнения курсового проекта было разработано программное средство «</w:t>
       </w:r>
+      <w:proofErr w:type="spellStart"/>
       <w:r>
         <w:rPr>
           <w:lang w:val="en-US"/>
         </w:rPr>
         <w:t>CWTester</w:t>
       </w:r>
+      <w:proofErr w:type="spellEnd"/>
       <w:r>
         <w:t xml:space="preserve">», предоставляющее возможность </w:t>
       </w:r>
@@ -14511,8 +15508,21 @@
         </w:rPr>
         <w:t>со</w:t>
       </w:r>
-      <w:r>
-        <w:t>здавать тесты, проходить их, отслеживать результаты своих прохождений а так же со стороны администратора вести контроль результатов всех пользователей.</w:t>
+      <w:proofErr w:type="spellStart"/>
+      <w:r>
+        <w:t>здавать</w:t>
+      </w:r>
+      <w:proofErr w:type="spellEnd"/>
+      <w:r>
+        <w:t xml:space="preserve"> тесты, проходить их, отслеживать результаты своих </w:t>
+      </w:r>
+      <w:proofErr w:type="gramStart"/>
+      <w:r>
+        <w:t>прохождений</w:t>
+      </w:r>
+      <w:proofErr w:type="gramEnd"/>
+      <w:r>
+        <w:t xml:space="preserve"> а так же со стороны администратора вести контроль результатов всех пользователей.</w:t>
       </w:r>
     </w:p>
     <w:p>
@@ -14520,7 +15530,15 @@
         <w:pStyle w:val="ac"/>
       </w:pPr>
       <w:r>
-        <w:t>Также в процессе выполнения данного курсового проекта были закреплены навыки в программировании на языке C#, создании приложений на WPF, использование Entity Framework 6, работа с паттерном MVVM, проектирование базы данных и реализация их в СУБД MS SQL Server 2019.</w:t>
+        <w:t xml:space="preserve">Также в процессе выполнения данного курсового проекта были закреплены навыки в программировании на языке C#, создании приложений на WPF, использование </w:t>
+      </w:r>
+      <w:proofErr w:type="spellStart"/>
+      <w:r>
+        <w:t>Entity</w:t>
+      </w:r>
+      <w:proofErr w:type="spellEnd"/>
+      <w:r>
+        <w:t xml:space="preserve"> Framework 6, работа с паттерном MVVM, проектирование базы данных и реализация их в СУБД MS SQL Server 2019.</w:t>
       </w:r>
     </w:p>
     <w:p>
@@ -14621,7 +15639,47 @@
           <w:szCs w:val="20"/>
           <w:lang w:eastAsia="ru-RU"/>
         </w:rPr>
-        <w:t>1) Пацей, Н.В. Курс лекций по языку программирования С# / Н.В. Пацей. – Минск: БГТУ, 2021. – 175 с.</w:t>
+        <w:t xml:space="preserve">1) </w:t>
+      </w:r>
+      <w:proofErr w:type="spellStart"/>
+      <w:r>
+        <w:rPr>
+          <w:rFonts w:ascii="Times New Roman" w:eastAsia="Times New Roman" w:hAnsi="Times New Roman" w:cs="Times New Roman"/>
+          <w:sz w:val="28"/>
+          <w:szCs w:val="20"/>
+          <w:lang w:eastAsia="ru-RU"/>
+        </w:rPr>
+        <w:t>Пацей</w:t>
+      </w:r>
+      <w:proofErr w:type="spellEnd"/>
+      <w:r>
+        <w:rPr>
+          <w:rFonts w:ascii="Times New Roman" w:eastAsia="Times New Roman" w:hAnsi="Times New Roman" w:cs="Times New Roman"/>
+          <w:sz w:val="28"/>
+          <w:szCs w:val="20"/>
+          <w:lang w:eastAsia="ru-RU"/>
+        </w:rPr>
+        <w:t xml:space="preserve">, Н.В. Курс лекций по языку программирования С# / Н.В. </w:t>
+      </w:r>
+      <w:proofErr w:type="spellStart"/>
+      <w:r>
+        <w:rPr>
+          <w:rFonts w:ascii="Times New Roman" w:eastAsia="Times New Roman" w:hAnsi="Times New Roman" w:cs="Times New Roman"/>
+          <w:sz w:val="28"/>
+          <w:szCs w:val="20"/>
+          <w:lang w:eastAsia="ru-RU"/>
+        </w:rPr>
+        <w:t>Пацей</w:t>
+      </w:r>
+      <w:proofErr w:type="spellEnd"/>
+      <w:r>
+        <w:rPr>
+          <w:rFonts w:ascii="Times New Roman" w:eastAsia="Times New Roman" w:hAnsi="Times New Roman" w:cs="Times New Roman"/>
+          <w:sz w:val="28"/>
+          <w:szCs w:val="20"/>
+          <w:lang w:eastAsia="ru-RU"/>
+        </w:rPr>
+        <w:t>. – Минск: БГТУ, 2021. – 175 с.</w:t>
       </w:r>
     </w:p>
     <w:p>
@@ -14646,6 +15704,7 @@
         </w:rPr>
         <w:t xml:space="preserve">2) </w:t>
       </w:r>
+      <w:proofErr w:type="spellStart"/>
       <w:r>
         <w:rPr>
           <w:rFonts w:ascii="Times New Roman" w:eastAsia="Times New Roman" w:hAnsi="Times New Roman" w:cs="Times New Roman"/>
@@ -14654,7 +15713,40 @@
           <w:szCs w:val="27"/>
           <w:lang w:eastAsia="ru-RU"/>
         </w:rPr>
-        <w:t>Пацей, Н.В. Технология разработки программного обеспечения / Н.В. Пацей. – Минск: БГТУ, 2016. – 129 с.</w:t>
+        <w:t>Пацей</w:t>
+      </w:r>
+      <w:proofErr w:type="spellEnd"/>
+      <w:r>
+        <w:rPr>
+          <w:rFonts w:ascii="Times New Roman" w:eastAsia="Times New Roman" w:hAnsi="Times New Roman" w:cs="Times New Roman"/>
+          <w:color w:val="000000"/>
+          <w:sz w:val="27"/>
+          <w:szCs w:val="27"/>
+          <w:lang w:eastAsia="ru-RU"/>
+        </w:rPr>
+        <w:t xml:space="preserve">, Н.В. Технология разработки программного обеспечения / Н.В. </w:t>
+      </w:r>
+      <w:proofErr w:type="spellStart"/>
+      <w:r>
+        <w:rPr>
+          <w:rFonts w:ascii="Times New Roman" w:eastAsia="Times New Roman" w:hAnsi="Times New Roman" w:cs="Times New Roman"/>
+          <w:color w:val="000000"/>
+          <w:sz w:val="27"/>
+          <w:szCs w:val="27"/>
+          <w:lang w:eastAsia="ru-RU"/>
+        </w:rPr>
+        <w:t>Пацей</w:t>
+      </w:r>
+      <w:proofErr w:type="spellEnd"/>
+      <w:r>
+        <w:rPr>
+          <w:rFonts w:ascii="Times New Roman" w:eastAsia="Times New Roman" w:hAnsi="Times New Roman" w:cs="Times New Roman"/>
+          <w:color w:val="000000"/>
+          <w:sz w:val="27"/>
+          <w:szCs w:val="27"/>
+          <w:lang w:eastAsia="ru-RU"/>
+        </w:rPr>
+        <w:t>. – Минск: БГТУ, 2016. – 129 с.</w:t>
       </w:r>
       <w:r>
         <w:rPr>
@@ -14709,7 +15801,47 @@
           <w:szCs w:val="20"/>
           <w:lang w:eastAsia="ru-RU"/>
         </w:rPr>
-        <w:t>5) ProfessorWeb .NET &amp; Web Programming [Электронный ресурс] / Режим доступа: https://professorweb.ru</w:t>
+        <w:t xml:space="preserve">5) </w:t>
+      </w:r>
+      <w:proofErr w:type="spellStart"/>
+      <w:r>
+        <w:rPr>
+          <w:rFonts w:ascii="Times New Roman" w:eastAsia="Times New Roman" w:hAnsi="Times New Roman" w:cs="Times New Roman"/>
+          <w:sz w:val="28"/>
+          <w:szCs w:val="20"/>
+          <w:lang w:eastAsia="ru-RU"/>
+        </w:rPr>
+        <w:t>ProfessorWeb</w:t>
+      </w:r>
+      <w:proofErr w:type="spellEnd"/>
+      <w:r>
+        <w:rPr>
+          <w:rFonts w:ascii="Times New Roman" w:eastAsia="Times New Roman" w:hAnsi="Times New Roman" w:cs="Times New Roman"/>
+          <w:sz w:val="28"/>
+          <w:szCs w:val="20"/>
+          <w:lang w:eastAsia="ru-RU"/>
+        </w:rPr>
+        <w:t xml:space="preserve"> .NET &amp; Web </w:t>
+      </w:r>
+      <w:proofErr w:type="spellStart"/>
+      <w:r>
+        <w:rPr>
+          <w:rFonts w:ascii="Times New Roman" w:eastAsia="Times New Roman" w:hAnsi="Times New Roman" w:cs="Times New Roman"/>
+          <w:sz w:val="28"/>
+          <w:szCs w:val="20"/>
+          <w:lang w:eastAsia="ru-RU"/>
+        </w:rPr>
+        <w:t>Programming</w:t>
+      </w:r>
+      <w:proofErr w:type="spellEnd"/>
+      <w:r>
+        <w:rPr>
+          <w:rFonts w:ascii="Times New Roman" w:eastAsia="Times New Roman" w:hAnsi="Times New Roman" w:cs="Times New Roman"/>
+          <w:sz w:val="28"/>
+          <w:szCs w:val="20"/>
+          <w:lang w:eastAsia="ru-RU"/>
+        </w:rPr>
+        <w:t xml:space="preserve"> [Электронный ресурс] / Режим доступа: https://professorweb.ru</w:t>
       </w:r>
     </w:p>
     <w:p>
@@ -14732,7 +15864,27 @@
           <w:szCs w:val="20"/>
           <w:lang w:eastAsia="ru-RU"/>
         </w:rPr>
-        <w:t xml:space="preserve">6) StackOverflow [Электронный ресурс] / Режим доступа: </w:t>
+        <w:t xml:space="preserve">6) </w:t>
+      </w:r>
+      <w:proofErr w:type="spellStart"/>
+      <w:r>
+        <w:rPr>
+          <w:rFonts w:ascii="Times New Roman" w:eastAsia="Times New Roman" w:hAnsi="Times New Roman" w:cs="Times New Roman"/>
+          <w:sz w:val="28"/>
+          <w:szCs w:val="20"/>
+          <w:lang w:eastAsia="ru-RU"/>
+        </w:rPr>
+        <w:t>StackOverflow</w:t>
+      </w:r>
+      <w:proofErr w:type="spellEnd"/>
+      <w:r>
+        <w:rPr>
+          <w:rFonts w:ascii="Times New Roman" w:eastAsia="Times New Roman" w:hAnsi="Times New Roman" w:cs="Times New Roman"/>
+          <w:sz w:val="28"/>
+          <w:szCs w:val="20"/>
+          <w:lang w:eastAsia="ru-RU"/>
+        </w:rPr>
+        <w:t xml:space="preserve"> [Электронный ресурс] / Режим доступа: </w:t>
       </w:r>
       <w:hyperlink r:id="rId41" w:history="1">
         <w:r>
@@ -14766,7 +15918,27 @@
           <w:szCs w:val="20"/>
           <w:lang w:eastAsia="ru-RU"/>
         </w:rPr>
-        <w:t xml:space="preserve">7) Хабр [Электронный ресурс] / Режим доступа: </w:t>
+        <w:t xml:space="preserve">7) </w:t>
+      </w:r>
+      <w:proofErr w:type="spellStart"/>
+      <w:r>
+        <w:rPr>
+          <w:rFonts w:ascii="Times New Roman" w:eastAsia="Times New Roman" w:hAnsi="Times New Roman" w:cs="Times New Roman"/>
+          <w:sz w:val="28"/>
+          <w:szCs w:val="20"/>
+          <w:lang w:eastAsia="ru-RU"/>
+        </w:rPr>
+        <w:t>Хабр</w:t>
+      </w:r>
+      <w:proofErr w:type="spellEnd"/>
+      <w:r>
+        <w:rPr>
+          <w:rFonts w:ascii="Times New Roman" w:eastAsia="Times New Roman" w:hAnsi="Times New Roman" w:cs="Times New Roman"/>
+          <w:sz w:val="28"/>
+          <w:szCs w:val="20"/>
+          <w:lang w:eastAsia="ru-RU"/>
+        </w:rPr>
+        <w:t xml:space="preserve"> [Электронный ресурс] / Режим доступа: </w:t>
       </w:r>
       <w:hyperlink r:id="rId42" w:history="1">
         <w:r>

</xml_diff>